<commit_message>
Added test results of Linux with local (ext3 and ext4) and NFS filesystems.
git-svn-id: https://svn.hdfgroup.uiuc.edu/hdf5@24474 dab4d1a6-ed17-0410-a064-d1ae371a2980
</commit_message>
<xml_diff>
--- a/branches/revise_chksum_retry/test/POSIX_Order_Write_Test_Report.docx
+++ b/branches/revise_chksum_retry/test/POSIX_Order_Write_Test_Report.docx
@@ -9,18 +9,298 @@
       <w:r>
         <w:t>POSIX Order Write Test Report</w:t>
       </w:r>
+      <w:bookmarkStart w:id="0" w:name="_GoBack"/>
+      <w:bookmarkEnd w:id="0"/>
+    </w:p>
+    <w:p/>
+    <w:p>
+      <w:pPr>
+        <w:pStyle w:val="Subtitle"/>
+      </w:pPr>
+      <w:r>
+        <w:rPr>
+          <w:rFonts w:cstheme="minorHAnsi"/>
+        </w:rPr>
+        <w:t>Albert Cheng</w:t>
+      </w:r>
+    </w:p>
+    <w:p>
+      <w:pPr>
+        <w:pStyle w:val="Identifier"/>
+      </w:pPr>
+      <w:r>
+        <w:rPr>
+          <w:rFonts w:cstheme="minorHAnsi"/>
+        </w:rPr>
+        <w:t>2013-1</w:t>
+      </w:r>
+      <w:r>
+        <w:rPr>
+          <w:rFonts w:cstheme="minorHAnsi"/>
+        </w:rPr>
+        <w:t>1</w:t>
+      </w:r>
+      <w:r>
+        <w:rPr>
+          <w:rFonts w:cstheme="minorHAnsi"/>
+        </w:rPr>
+        <w:t>-</w:t>
+      </w:r>
+      <w:r>
+        <w:rPr>
+          <w:rFonts w:cstheme="minorHAnsi"/>
+        </w:rPr>
+        <w:t>27</w:t>
+      </w:r>
+    </w:p>
+    <w:p/>
+    <w:p/>
+    <w:p/>
+    <w:p/>
+    <w:p>
+      <w:r>
+        <w:rPr>
+          <w:noProof/>
+        </w:rPr>
+        <mc:AlternateContent>
+          <mc:Choice Requires="wps">
+            <w:drawing>
+              <wp:anchor distT="0" distB="0" distL="114300" distR="114300" simplePos="0" relativeHeight="251659264" behindDoc="0" locked="0" layoutInCell="1" allowOverlap="1" wp14:anchorId="5DD17595" wp14:editId="4798BFAD">
+                <wp:simplePos x="0" y="0"/>
+                <wp:positionH relativeFrom="column">
+                  <wp:posOffset>3333750</wp:posOffset>
+                </wp:positionH>
+                <wp:positionV relativeFrom="paragraph">
+                  <wp:posOffset>207010</wp:posOffset>
+                </wp:positionV>
+                <wp:extent cx="2527300" cy="1772920"/>
+                <wp:effectExtent l="0" t="0" r="0" b="0"/>
+                <wp:wrapNone/>
+                <wp:docPr id="307" name="Text Box 2"/>
+                <wp:cNvGraphicFramePr>
+                  <a:graphicFrameLocks xmlns:a="http://schemas.openxmlformats.org/drawingml/2006/main"/>
+                </wp:cNvGraphicFramePr>
+                <a:graphic xmlns:a="http://schemas.openxmlformats.org/drawingml/2006/main">
+                  <a:graphicData uri="http://schemas.microsoft.com/office/word/2010/wordprocessingShape">
+                    <wps:wsp>
+                      <wps:cNvSpPr txBox="1">
+                        <a:spLocks noChangeArrowheads="1"/>
+                      </wps:cNvSpPr>
+                      <wps:spPr bwMode="auto">
+                        <a:xfrm>
+                          <a:off x="0" y="0"/>
+                          <a:ext cx="2527300" cy="1772920"/>
+                        </a:xfrm>
+                        <a:prstGeom prst="rect">
+                          <a:avLst/>
+                        </a:prstGeom>
+                        <a:noFill/>
+                        <a:ln w="9525">
+                          <a:noFill/>
+                          <a:miter lim="800000"/>
+                          <a:headEnd/>
+                          <a:tailEnd/>
+                        </a:ln>
+                      </wps:spPr>
+                      <wps:txbx>
+                        <w:txbxContent>
+                          <w:p>
+                            <w:pPr>
+                              <w:jc w:val="center"/>
+                            </w:pPr>
+                            <w:r>
+                              <w:rPr>
+                                <w:noProof/>
+                              </w:rPr>
+                              <w:drawing>
+                                <wp:inline distT="0" distB="0" distL="0" distR="0" wp14:anchorId="47CB7ECA" wp14:editId="64CBECCA">
+                                  <wp:extent cx="2423160" cy="1508760"/>
+                                  <wp:effectExtent l="0" t="0" r="0" b="0"/>
+                                  <wp:docPr id="7" name="Picture 7"/>
+                                  <wp:cNvGraphicFramePr>
+                                    <a:graphicFrameLocks xmlns:a="http://schemas.openxmlformats.org/drawingml/2006/main" noChangeAspect="1"/>
+                                  </wp:cNvGraphicFramePr>
+                                  <a:graphic xmlns:a="http://schemas.openxmlformats.org/drawingml/2006/main">
+                                    <a:graphicData uri="http://schemas.openxmlformats.org/drawingml/2006/picture">
+                                      <pic:pic xmlns:pic="http://schemas.openxmlformats.org/drawingml/2006/picture">
+                                        <pic:nvPicPr>
+                                          <pic:cNvPr id="0" name="THGwTextMed.jpg"/>
+                                          <pic:cNvPicPr/>
+                                        </pic:nvPicPr>
+                                        <pic:blipFill>
+                                          <a:blip r:embed="rId9" cstate="print">
+                                            <a:extLst>
+                                              <a:ext uri="{28A0092B-C50C-407E-A947-70E740481C1C}">
+                                                <a14:useLocalDpi xmlns:a14="http://schemas.microsoft.com/office/drawing/2010/main" val="0"/>
+                                              </a:ext>
+                                            </a:extLst>
+                                          </a:blip>
+                                          <a:stretch>
+                                            <a:fillRect/>
+                                          </a:stretch>
+                                        </pic:blipFill>
+                                        <pic:spPr>
+                                          <a:xfrm>
+                                            <a:off x="0" y="0"/>
+                                            <a:ext cx="2423160" cy="1508760"/>
+                                          </a:xfrm>
+                                          <a:prstGeom prst="rect">
+                                            <a:avLst/>
+                                          </a:prstGeom>
+                                        </pic:spPr>
+                                      </pic:pic>
+                                    </a:graphicData>
+                                  </a:graphic>
+                                </wp:inline>
+                              </w:drawing>
+                            </w:r>
+                          </w:p>
+                          <w:p>
+                            <w:pPr>
+                              <w:jc w:val="center"/>
+                            </w:pPr>
+                            <w:hyperlink r:id="rId10" w:history="1">
+                              <w:r>
+                                <w:rPr>
+                                  <w:rStyle w:val="Hyperlink"/>
+                                </w:rPr>
+                                <w:t>http://www.HDFGroup.org</w:t>
+                              </w:r>
+                            </w:hyperlink>
+                            <w:r>
+                              <w:t xml:space="preserve"> </w:t>
+                            </w:r>
+                          </w:p>
+                        </w:txbxContent>
+                      </wps:txbx>
+                      <wps:bodyPr rot="0" vert="horz" wrap="square" lIns="91440" tIns="45720" rIns="91440" bIns="45720" anchor="t" anchorCtr="0">
+                        <a:spAutoFit/>
+                      </wps:bodyPr>
+                    </wps:wsp>
+                  </a:graphicData>
+                </a:graphic>
+                <wp14:sizeRelH relativeFrom="margin">
+                  <wp14:pctWidth>0</wp14:pctWidth>
+                </wp14:sizeRelH>
+                <wp14:sizeRelV relativeFrom="margin">
+                  <wp14:pctHeight>20000</wp14:pctHeight>
+                </wp14:sizeRelV>
+              </wp:anchor>
+            </w:drawing>
+          </mc:Choice>
+          <mc:Fallback>
+            <w:pict>
+              <v:shapetype id="_x0000_t202" coordsize="21600,21600" o:spt="202" path="m0,0l0,21600,21600,21600,21600,0xe">
+                <v:stroke joinstyle="miter"/>
+                <v:path gradientshapeok="t" o:connecttype="rect"/>
+              </v:shapetype>
+              <v:shape id="Text Box 2" o:spid="_x0000_s1026" type="#_x0000_t202" style="position:absolute;margin-left:262.5pt;margin-top:16.3pt;width:199pt;height:139.6pt;z-index:251659264;visibility:visible;mso-wrap-style:square;mso-width-percent:0;mso-height-percent:200;mso-wrap-distance-left:9pt;mso-wrap-distance-top:0;mso-wrap-distance-right:9pt;mso-wrap-distance-bottom:0;mso-position-horizontal:absolute;mso-position-horizontal-relative:text;mso-position-vertical:absolute;mso-position-vertical-relative:text;mso-width-percent:0;mso-height-percent:200;mso-width-relative:margin;mso-height-relative:margin;v-text-anchor:top" o:gfxdata="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" filled="f" stroked="f">
+                <v:textbox style="mso-fit-shape-to-text:t">
+                  <w:txbxContent>
+                    <w:p>
+                      <w:pPr>
+                        <w:jc w:val="center"/>
+                      </w:pPr>
+                      <w:r>
+                        <w:rPr>
+                          <w:noProof/>
+                        </w:rPr>
+                        <w:drawing>
+                          <wp:inline distT="0" distB="0" distL="0" distR="0" wp14:anchorId="47CB7ECA" wp14:editId="64CBECCA">
+                            <wp:extent cx="2423160" cy="1508760"/>
+                            <wp:effectExtent l="0" t="0" r="0" b="0"/>
+                            <wp:docPr id="7" name="Picture 7"/>
+                            <wp:cNvGraphicFramePr>
+                              <a:graphicFrameLocks xmlns:a="http://schemas.openxmlformats.org/drawingml/2006/main" noChangeAspect="1"/>
+                            </wp:cNvGraphicFramePr>
+                            <a:graphic xmlns:a="http://schemas.openxmlformats.org/drawingml/2006/main">
+                              <a:graphicData uri="http://schemas.openxmlformats.org/drawingml/2006/picture">
+                                <pic:pic xmlns:pic="http://schemas.openxmlformats.org/drawingml/2006/picture">
+                                  <pic:nvPicPr>
+                                    <pic:cNvPr id="0" name="THGwTextMed.jpg"/>
+                                    <pic:cNvPicPr/>
+                                  </pic:nvPicPr>
+                                  <pic:blipFill>
+                                    <a:blip r:embed="rId11" cstate="print">
+                                      <a:extLst>
+                                        <a:ext uri="{28A0092B-C50C-407E-A947-70E740481C1C}">
+                                          <a14:useLocalDpi xmlns:a14="http://schemas.microsoft.com/office/drawing/2010/main" val="0"/>
+                                        </a:ext>
+                                      </a:extLst>
+                                    </a:blip>
+                                    <a:stretch>
+                                      <a:fillRect/>
+                                    </a:stretch>
+                                  </pic:blipFill>
+                                  <pic:spPr>
+                                    <a:xfrm>
+                                      <a:off x="0" y="0"/>
+                                      <a:ext cx="2423160" cy="1508760"/>
+                                    </a:xfrm>
+                                    <a:prstGeom prst="rect">
+                                      <a:avLst/>
+                                    </a:prstGeom>
+                                  </pic:spPr>
+                                </pic:pic>
+                              </a:graphicData>
+                            </a:graphic>
+                          </wp:inline>
+                        </w:drawing>
+                      </w:r>
+                    </w:p>
+                    <w:p>
+                      <w:pPr>
+                        <w:jc w:val="center"/>
+                      </w:pPr>
+                      <w:hyperlink r:id="rId12" w:history="1">
+                        <w:r>
+                          <w:rPr>
+                            <w:rStyle w:val="Hyperlink"/>
+                          </w:rPr>
+                          <w:t>http://www.HDFGroup.org</w:t>
+                        </w:r>
+                      </w:hyperlink>
+                      <w:r>
+                        <w:t xml:space="preserve"> </w:t>
+                      </w:r>
+                    </w:p>
+                  </w:txbxContent>
+                </v:textbox>
+              </v:shape>
+            </w:pict>
+          </mc:Fallback>
+        </mc:AlternateContent>
+      </w:r>
+    </w:p>
+    <w:p/>
+    <w:p>
+      <w:pPr>
+        <w:pStyle w:val="Contents"/>
+        <w:sectPr>
+          <w:headerReference w:type="default" r:id="rId13"/>
+          <w:footerReference w:type="default" r:id="rId14"/>
+          <w:headerReference w:type="first" r:id="rId15"/>
+          <w:pgSz w:w="12240" w:h="15840" w:code="1"/>
+          <w:pgMar w:top="1440" w:right="1440" w:bottom="1440" w:left="1440" w:header="432" w:footer="720" w:gutter="0"/>
+          <w:cols w:space="720"/>
+          <w:titlePg/>
+          <w:docGrid w:linePitch="360"/>
+        </w:sectPr>
+      </w:pPr>
     </w:p>
     <w:p>
       <w:pPr>
         <w:pStyle w:val="Heading1"/>
       </w:pPr>
-      <w:r>
+      <w:bookmarkStart w:id="1" w:name="_Toc244465987"/>
+      <w:r>
+        <w:lastRenderedPageBreak/>
         <w:t>Purpose</w:t>
       </w:r>
     </w:p>
     <w:p>
       <w:r>
-        <w:t>The report explains the requirements and design of the POSIX Order Write test in the SWMR project. It then shows the result of the tests in different systems.</w:t>
+        <w:t>The report shows the result of the POSIX Write Order test in different operating systems using different file systems. Section 2 shows the requirements of the test. Section 3 shows the implementation design of the test. Section 4 shows the results of running the test in different operating system with different file systems. The last section is a summary of the results.</w:t>
       </w:r>
     </w:p>
     <w:p>
@@ -47,7 +327,7 @@
         </w:rPr>
         <w:t>The SWMR updates to the data structures in the file are essentially implementing a "lock-free" or "wait-free" algorithm in updating the data structure on disk.  See: </w:t>
       </w:r>
-      <w:hyperlink r:id="rId6" w:history="1">
+      <w:hyperlink r:id="rId16" w:history="1">
         <w:r>
           <w:rPr>
             <w:rFonts w:ascii="Helvetica" w:hAnsi="Helvetica" w:cs="Helvetica"/>
@@ -69,7 +349,7 @@
       <w:r>
         <w:t>"Strict consistency in computer science is the most stringent consistency model.  It says that a read operation has to return the result of the latest write operation which occurred on that data item."-- (</w:t>
       </w:r>
-      <w:hyperlink r:id="rId7" w:history="1">
+      <w:hyperlink r:id="rId17" w:anchor="Definition_of_linearizability" w:history="1">
         <w:r>
           <w:rPr>
             <w:rStyle w:val="Hyperlink"/>
@@ -97,10 +377,7 @@
     </w:p>
     <w:p>
       <w:r>
-        <w:t>The test</w:t>
-      </w:r>
-      <w:r>
-        <w:t xml:space="preserve"> named as </w:t>
+        <w:t xml:space="preserve">The test named as </w:t>
       </w:r>
       <w:proofErr w:type="spellStart"/>
       <w:r>
@@ -108,38 +385,17 @@
       </w:r>
       <w:proofErr w:type="spellEnd"/>
       <w:r>
-        <w:t>,</w:t>
-      </w:r>
-      <w:r>
-        <w:t xml:space="preserve"> simulates what SWMR does by writing chained blocks and see if</w:t>
-      </w:r>
-      <w:r>
-        <w:t xml:space="preserve"> </w:t>
-      </w:r>
-      <w:r>
-        <w:t>they can be read back correctly.</w:t>
-      </w:r>
-    </w:p>
-    <w:p>
-      <w:r>
-        <w:t>There is a writer process and multiple read</w:t>
-      </w:r>
-      <w:r>
-        <w:t>er</w:t>
-      </w:r>
-      <w:r>
-        <w:t xml:space="preserve"> processes.</w:t>
-      </w:r>
-    </w:p>
-    <w:p>
-      <w:r>
-        <w:t xml:space="preserve">The file is divided into 2KB partitions. Then </w:t>
-      </w:r>
-      <w:r>
-        <w:t xml:space="preserve">the </w:t>
-      </w:r>
-      <w:r>
-        <w:t xml:space="preserve">writer writes </w:t>
+        <w:t>, simulates what SWMR does by writing chained blocks and see if they can be read back correctly.</w:t>
+      </w:r>
+    </w:p>
+    <w:p>
+      <w:r>
+        <w:t>There is a writer process and multiple reader processes.</w:t>
+      </w:r>
+    </w:p>
+    <w:p>
+      <w:r>
+        <w:t xml:space="preserve">The file is divided into 2KB partitions. Then the writer writes </w:t>
       </w:r>
       <w:proofErr w:type="gramStart"/>
       <w:r>
@@ -147,10 +403,7 @@
       </w:r>
       <w:proofErr w:type="gramEnd"/>
       <w:r>
-        <w:t xml:space="preserve"> </w:t>
-      </w:r>
-      <w:r>
-        <w:t>block, each of 1KB big, in each partition after the first partition.</w:t>
+        <w:t xml:space="preserve"> block, each of 1KB big, in each partition after the first partition.</w:t>
       </w:r>
     </w:p>
     <w:p>
@@ -163,7 +416,7 @@
         <w:pStyle w:val="ListParagraph"/>
         <w:numPr>
           <w:ilvl w:val="0"/>
-          <w:numId w:val="1"/>
+          <w:numId w:val="2"/>
         </w:numPr>
       </w:pPr>
       <w:r>
@@ -175,7 +428,7 @@
         <w:pStyle w:val="ListParagraph"/>
         <w:numPr>
           <w:ilvl w:val="0"/>
-          <w:numId w:val="1"/>
+          <w:numId w:val="2"/>
         </w:numPr>
       </w:pPr>
       <w:r>
@@ -187,7 +440,7 @@
         <w:pStyle w:val="ListParagraph"/>
         <w:numPr>
           <w:ilvl w:val="0"/>
-          <w:numId w:val="1"/>
+          <w:numId w:val="2"/>
         </w:numPr>
       </w:pPr>
       <w:r>
@@ -199,7 +452,7 @@
         <w:pStyle w:val="ListParagraph"/>
         <w:numPr>
           <w:ilvl w:val="0"/>
-          <w:numId w:val="1"/>
+          <w:numId w:val="2"/>
         </w:numPr>
       </w:pPr>
       <w:r>
@@ -211,7 +464,7 @@
         <w:pStyle w:val="ListParagraph"/>
         <w:numPr>
           <w:ilvl w:val="0"/>
-          <w:numId w:val="1"/>
+          <w:numId w:val="2"/>
         </w:numPr>
       </w:pPr>
       <w:r>
@@ -220,44 +473,13 @@
     </w:p>
     <w:p>
       <w:r>
-        <w:t>After all n blocks are written, the offset address of Block n is written</w:t>
-      </w:r>
-      <w:r>
-        <w:t xml:space="preserve"> </w:t>
-      </w:r>
-      <w:r>
-        <w:t>to the offset 0 of the first partition</w:t>
-      </w:r>
-      <w:r>
-        <w:t xml:space="preserve"> (Block 1)</w:t>
-      </w:r>
-      <w:r>
-        <w:t>.</w:t>
-      </w:r>
-      <w:r>
-        <w:t xml:space="preserve"> </w:t>
-      </w:r>
-      <w:r>
-        <w:t>Therefore, by the time the offset address of Block n is written to this</w:t>
-      </w:r>
-      <w:r>
-        <w:t xml:space="preserve"> </w:t>
-      </w:r>
-      <w:r>
-        <w:t>position, all n chain-linked blocks have been written.</w:t>
+        <w:t>After all n blocks are written, the offset address of Block n is written to the offset 0 of the first partition (Block 1). Therefore, by the time the offset address of Block n is written to this position, all n chain-linked blocks have been written.</w:t>
       </w:r>
     </w:p>
     <w:p/>
     <w:p>
       <w:r>
-        <w:lastRenderedPageBreak/>
-        <w:t>The other reader processes will try to read the address value at the</w:t>
-      </w:r>
-      <w:r>
-        <w:t xml:space="preserve"> </w:t>
-      </w:r>
-      <w:r>
-        <w:t xml:space="preserve">offset 0. The value is initially </w:t>
+        <w:t xml:space="preserve">The other reader processes will try to read the address value at the offset 0. The value is initially </w:t>
       </w:r>
       <w:proofErr w:type="gramStart"/>
       <w:r>
@@ -265,42 +487,12 @@
       </w:r>
       <w:proofErr w:type="gramEnd"/>
       <w:r>
-        <w:t>0). When it changes to non-zero,</w:t>
-      </w:r>
-      <w:r>
-        <w:t xml:space="preserve"> </w:t>
-      </w:r>
-      <w:r>
-        <w:t>it signifies the writer process has written all the chain-link blocks</w:t>
-      </w:r>
-      <w:r>
-        <w:t xml:space="preserve"> </w:t>
-      </w:r>
-      <w:r>
-        <w:t>and they are ready for the reader processes to access.</w:t>
-      </w:r>
-    </w:p>
-    <w:p>
-      <w:r>
-        <w:t>If the system, in which the writer and reader processes run</w:t>
-      </w:r>
-      <w:r>
-        <w:t>, adhere to the order of write</w:t>
-      </w:r>
-      <w:r>
-        <w:t>, the readers</w:t>
-      </w:r>
-      <w:r>
-        <w:t xml:space="preserve"> </w:t>
-      </w:r>
-      <w:r>
-        <w:t>will always get all chain-linked blocks correctly. If the order of write is not maintained, some reader processes may found unexpect</w:t>
-      </w:r>
-      <w:r>
-        <w:t>ed</w:t>
-      </w:r>
-      <w:r>
-        <w:t xml:space="preserve"> block data.</w:t>
+        <w:t>0). When it changes to non-zero, it signifies the writer process has written all the chain-link blocks and they are ready for the reader processes to access.</w:t>
+      </w:r>
+    </w:p>
+    <w:p>
+      <w:r>
+        <w:t>If the system, in which the writer and reader processes run, adhere to the order of write, the readers will always get all chain-linked blocks correctly. If the order of write is not maintained, some reader processes may found unexpected block data.</w:t>
       </w:r>
     </w:p>
     <w:p>
@@ -316,39 +508,33 @@
         <w:pStyle w:val="Heading2"/>
       </w:pPr>
       <w:r>
-        <w:t>AIX hosts with GPFS</w:t>
-      </w:r>
-    </w:p>
-    <w:p>
-      <w:r>
-        <w:t xml:space="preserve">The machines run AIX 5.3 OS and are as a box of “blades”. All blades share the access to the GPFS </w:t>
+        <w:t xml:space="preserve">Linux hosts with local </w:t>
       </w:r>
       <w:proofErr w:type="spellStart"/>
       <w:r>
         <w:t>filesystem</w:t>
       </w:r>
       <w:proofErr w:type="spellEnd"/>
-      <w:r>
-        <w:t>.</w:t>
-      </w:r>
-    </w:p>
-    <w:p>
-      <w:r>
-        <w:t xml:space="preserve">The test, including both writer and reader, running in the same or separated “blades”, passed all runs up to 1,000,000 linked blocks, resulting in </w:t>
+    </w:p>
+    <w:p>
+      <w:r>
+        <w:t xml:space="preserve">The machines have ext3 and ext4 local </w:t>
       </w:r>
       <w:proofErr w:type="spellStart"/>
       <w:r>
+        <w:t>filesystems</w:t>
+      </w:r>
+      <w:proofErr w:type="spellEnd"/>
+      <w:r>
+        <w:t xml:space="preserve">. The test with both write and reader ran in the same host, passed all runs up to 1,000,000 linked blocks, resulting in </w:t>
+      </w:r>
+      <w:proofErr w:type="spellStart"/>
+      <w:r>
         <w:t>datafiles</w:t>
       </w:r>
       <w:proofErr w:type="spellEnd"/>
       <w:r>
         <w:t xml:space="preserve"> ~2GB big.</w:t>
-      </w:r>
-    </w:p>
-    <w:p/>
-    <w:p>
-      <w:r>
-        <w:t>A side note: when in separated blades, the write time is 7.6 seconds but the reader time is 69 seconds.  It is speculated that the GPFS system may be doing some “kernel” buffering to make write time to appear smaller.</w:t>
       </w:r>
     </w:p>
     <w:p>
@@ -356,31 +542,49 @@
         <w:pStyle w:val="Heading2"/>
       </w:pPr>
       <w:r>
-        <w:t>Linux hosts with GPFS</w:t>
-      </w:r>
-    </w:p>
-    <w:p>
-      <w:r>
-        <w:t xml:space="preserve">The </w:t>
-      </w:r>
-      <w:proofErr w:type="gramStart"/>
-      <w:r>
-        <w:t>above mentioned</w:t>
-      </w:r>
-      <w:proofErr w:type="gramEnd"/>
-      <w:r>
-        <w:t xml:space="preserve"> AIX system site also has Linux hosts that share the same GPFS system. The Linux hosts are 64bits system. </w:t>
-      </w:r>
-    </w:p>
-    <w:p>
-      <w:r>
-        <w:t>The POSIX write order test is run in separated Linux machines using the same GPFS file system. The test, including both write and reader, in the same or separated hosts, passed all tests up to 1,000,000 linked blocks which resulted in approximately 2GB size file.</w:t>
-      </w:r>
-    </w:p>
-    <w:p/>
-    <w:p>
-      <w:r>
-        <w:t>A side note: the writer took 8.5 sec to write the 2GB file but the reader took 83 seconds to read them. Write speed is 10 times faster than read speed--Kernel memory is in play here.  Nevertheless, IBM GPFS adheres to the write order correctly.</w:t>
+        <w:t xml:space="preserve">Linux hosts with NFS </w:t>
+      </w:r>
+      <w:proofErr w:type="spellStart"/>
+      <w:r>
+        <w:t>filesystem</w:t>
+      </w:r>
+      <w:proofErr w:type="spellEnd"/>
+    </w:p>
+    <w:p>
+      <w:r>
+        <w:t xml:space="preserve">The machines run Linux operating system with one using </w:t>
+      </w:r>
+      <w:proofErr w:type="spellStart"/>
+      <w:r>
+        <w:t>CentOS</w:t>
+      </w:r>
+      <w:proofErr w:type="spellEnd"/>
+      <w:r>
+        <w:t xml:space="preserve"> 5 and the other using </w:t>
+      </w:r>
+      <w:proofErr w:type="spellStart"/>
+      <w:r>
+        <w:t>CentOS</w:t>
+      </w:r>
+      <w:proofErr w:type="spellEnd"/>
+      <w:r>
+        <w:t xml:space="preserve"> 6. Both hosts access a common NFS </w:t>
+      </w:r>
+      <w:proofErr w:type="spellStart"/>
+      <w:r>
+        <w:t>filesystem</w:t>
+      </w:r>
+      <w:proofErr w:type="spellEnd"/>
+      <w:r>
+        <w:t xml:space="preserve"> served by a NFS file server, therefore all file accesses are via the network. The test is run with the writer and the reader running in separated hosts. All tests passed with up to 1,000,000 linked blocks, resulting in </w:t>
+      </w:r>
+      <w:proofErr w:type="spellStart"/>
+      <w:r>
+        <w:t>datafiles</w:t>
+      </w:r>
+      <w:proofErr w:type="spellEnd"/>
+      <w:r>
+        <w:t xml:space="preserve"> ~2GB big. There is a twist—the first run when 500,000 and 1,000,000 linked blocks are used, the reader would encounter failure. But all subsequent runs with the same number of linked blocks would pass without failure. No explanation of this behavior is available yet.</w:t>
       </w:r>
     </w:p>
     <w:p>
@@ -388,6 +592,78 @@
         <w:pStyle w:val="Heading2"/>
       </w:pPr>
       <w:r>
+        <w:t>AIX hosts with GPFS</w:t>
+      </w:r>
+    </w:p>
+    <w:p>
+      <w:r>
+        <w:t xml:space="preserve">The machines run AIX 5.3 OS and are as a box of “blades”. All blades share the access to the GPFS </w:t>
+      </w:r>
+      <w:proofErr w:type="spellStart"/>
+      <w:r>
+        <w:t>filesystem</w:t>
+      </w:r>
+      <w:proofErr w:type="spellEnd"/>
+      <w:r>
+        <w:t>.</w:t>
+      </w:r>
+    </w:p>
+    <w:p>
+      <w:r>
+        <w:t xml:space="preserve">The test, including both writer and reader, running in the same or separated “blades”, passed all runs up to 1,000,000 linked blocks, resulting in </w:t>
+      </w:r>
+      <w:proofErr w:type="spellStart"/>
+      <w:r>
+        <w:t>datafiles</w:t>
+      </w:r>
+      <w:proofErr w:type="spellEnd"/>
+      <w:r>
+        <w:t xml:space="preserve"> ~2GB big.</w:t>
+      </w:r>
+    </w:p>
+    <w:p/>
+    <w:p>
+      <w:r>
+        <w:t>A side note: when in separated blades, the write time is 7.6 seconds but the reader time is 69 seconds.  It is speculated that the GPFS system may be doing some “kernel” buffering to make write time to appear smaller.</w:t>
+      </w:r>
+    </w:p>
+    <w:p>
+      <w:pPr>
+        <w:pStyle w:val="Heading2"/>
+      </w:pPr>
+      <w:r>
+        <w:t>Linux hosts with GPFS</w:t>
+      </w:r>
+    </w:p>
+    <w:p>
+      <w:r>
+        <w:t xml:space="preserve">The </w:t>
+      </w:r>
+      <w:proofErr w:type="gramStart"/>
+      <w:r>
+        <w:t>above mentioned</w:t>
+      </w:r>
+      <w:proofErr w:type="gramEnd"/>
+      <w:r>
+        <w:t xml:space="preserve"> AIX system site also has Linux hosts that share the same GPFS system. The Linux hosts are 64bits system. </w:t>
+      </w:r>
+    </w:p>
+    <w:p>
+      <w:r>
+        <w:t>The POSIX write order test is run in separated Linux machines using the same GPFS file system. The test, including both write and reader, in the same or separated hosts, passed all tests up to 1,000,000 linked blocks which resulted in approximately 2GB size file.</w:t>
+      </w:r>
+    </w:p>
+    <w:p/>
+    <w:p>
+      <w:r>
+        <w:t>A side note: the writer took 8.5 sec to write the 2GB file but the reader took 83 seconds to read them. Write speed is 10 times faster than read speed--Kernel memory is in play here.  Nevertheless, IBM GPFS adheres to the write order correctly.</w:t>
+      </w:r>
+    </w:p>
+    <w:p>
+      <w:pPr>
+        <w:pStyle w:val="Heading2"/>
+      </w:pPr>
+      <w:r>
         <w:t xml:space="preserve">Linux Cluster with </w:t>
       </w:r>
       <w:proofErr w:type="spellStart"/>
@@ -409,10 +685,7 @@
       </w:r>
       <w:proofErr w:type="spellEnd"/>
       <w:r>
-        <w:t xml:space="preserve"> file system. The test passed with small size files such as 200MB in size. But when larger number of linked blocks (e.g. –n 500000 =&gt; 500,000 linked blocks resulting in file size about 900MB) and the writer and reader were in separated machines, the reader detected errors in data it read back. The exact cause of the failure is not known yet but it fails for bigger file sizes over separated </w:t>
-      </w:r>
-      <w:r>
-        <w:t>machines.</w:t>
+        <w:t xml:space="preserve"> file system. The test passed with small size files such as 200MB in size. But when larger number of linked blocks (e.g. –n 500000 =&gt; 500,000 linked blocks resulting in file size about 900MB) and the writer and reader were in separated machines, the reader detected errors in data it read back. The exact cause of the failure is not known yet but it fails for bigger file sizes over separated machines.</w:t>
       </w:r>
     </w:p>
     <w:p/>
@@ -476,6 +749,70 @@
           <w:p>
             <w:r>
               <w:t>Separated hosts/machines</w:t>
+            </w:r>
+          </w:p>
+        </w:tc>
+      </w:tr>
+      <w:tr>
+        <w:tc>
+          <w:tcPr>
+            <w:tcW w:w="2952" w:type="dxa"/>
+          </w:tcPr>
+          <w:p>
+            <w:r>
+              <w:t>Linux with local file system</w:t>
+            </w:r>
+          </w:p>
+        </w:tc>
+        <w:tc>
+          <w:tcPr>
+            <w:tcW w:w="2952" w:type="dxa"/>
+          </w:tcPr>
+          <w:p>
+            <w:r>
+              <w:t>Passed in all file sizes up to 2GB.</w:t>
+            </w:r>
+          </w:p>
+        </w:tc>
+        <w:tc>
+          <w:tcPr>
+            <w:tcW w:w="2952" w:type="dxa"/>
+          </w:tcPr>
+          <w:p>
+            <w:r>
+              <w:t>N/A</w:t>
+            </w:r>
+          </w:p>
+        </w:tc>
+      </w:tr>
+      <w:tr>
+        <w:tc>
+          <w:tcPr>
+            <w:tcW w:w="2952" w:type="dxa"/>
+          </w:tcPr>
+          <w:p>
+            <w:r>
+              <w:t>Linux with NFS file system</w:t>
+            </w:r>
+          </w:p>
+        </w:tc>
+        <w:tc>
+          <w:tcPr>
+            <w:tcW w:w="2952" w:type="dxa"/>
+          </w:tcPr>
+          <w:p>
+            <w:r>
+              <w:t>N/A</w:t>
+            </w:r>
+          </w:p>
+        </w:tc>
+        <w:tc>
+          <w:tcPr>
+            <w:tcW w:w="2952" w:type="dxa"/>
+          </w:tcPr>
+          <w:p>
+            <w:r>
+              <w:t>Passed in all file sizes up to 2GB.</w:t>
             </w:r>
           </w:p>
         </w:tc>
@@ -531,8 +868,6 @@
             <w:r>
               <w:t>Passed in all file sizes up to 2GB.</w:t>
             </w:r>
-            <w:bookmarkStart w:id="0" w:name="_GoBack"/>
-            <w:bookmarkEnd w:id="0"/>
           </w:p>
         </w:tc>
         <w:tc>
@@ -585,18 +920,365 @@
       </w:tr>
     </w:tbl>
     <w:p/>
+    <w:bookmarkEnd w:id="1"/>
+    <w:p/>
     <w:sectPr>
-      <w:pgSz w:w="12240" w:h="15840"/>
-      <w:pgMar w:top="1440" w:right="1800" w:bottom="1440" w:left="1800" w:header="720" w:footer="720" w:gutter="0"/>
+      <w:headerReference w:type="default" r:id="rId18"/>
+      <w:pgSz w:w="12240" w:h="15840" w:code="1"/>
+      <w:pgMar w:top="1440" w:right="1440" w:bottom="1440" w:left="1440" w:header="432" w:footer="720" w:gutter="0"/>
       <w:cols w:space="720"/>
+      <w:docGrid w:linePitch="360"/>
     </w:sectPr>
   </w:body>
 </w:document>
 </file>
 
+<file path=word/endnotes.xml><?xml version="1.0" encoding="utf-8"?>
+<w:endnotes xmlns:wpc="http://schemas.microsoft.com/office/word/2010/wordprocessingCanvas" xmlns:mo="http://schemas.microsoft.com/office/mac/office/2008/main" xmlns:mc="http://schemas.openxmlformats.org/markup-compatibility/2006" xmlns:mv="urn:schemas-microsoft-com:mac:vml" xmlns:o="urn:schemas-microsoft-com:office:office" xmlns:r="http://schemas.openxmlformats.org/officeDocument/2006/relationships" xmlns:m="http://schemas.openxmlformats.org/officeDocument/2006/math" xmlns:v="urn:schemas-microsoft-com:vml" xmlns:wp14="http://schemas.microsoft.com/office/word/2010/wordprocessingDrawing" xmlns:wp="http://schemas.openxmlformats.org/drawingml/2006/wordprocessingDrawing" xmlns:w10="urn:schemas-microsoft-com:office:word" xmlns:w="http://schemas.openxmlformats.org/wordprocessingml/2006/main" xmlns:w14="http://schemas.microsoft.com/office/word/2010/wordml" xmlns:wpg="http://schemas.microsoft.com/office/word/2010/wordprocessingGroup" xmlns:wpi="http://schemas.microsoft.com/office/word/2010/wordprocessingInk" xmlns:wne="http://schemas.microsoft.com/office/word/2006/wordml" xmlns:wps="http://schemas.microsoft.com/office/word/2010/wordprocessingShape" mc:Ignorable="w14 wp14">
+  <w:endnote w:type="separator" w:id="-1">
+    <w:p>
+      <w:r>
+        <w:separator/>
+      </w:r>
+    </w:p>
+  </w:endnote>
+  <w:endnote w:type="continuationSeparator" w:id="0">
+    <w:p>
+      <w:r>
+        <w:continuationSeparator/>
+      </w:r>
+    </w:p>
+  </w:endnote>
+</w:endnotes>
+</file>
+
+<file path=word/footer1.xml><?xml version="1.0" encoding="utf-8"?>
+<w:ftr xmlns:wpc="http://schemas.microsoft.com/office/word/2010/wordprocessingCanvas" xmlns:mo="http://schemas.microsoft.com/office/mac/office/2008/main" xmlns:mc="http://schemas.openxmlformats.org/markup-compatibility/2006" xmlns:mv="urn:schemas-microsoft-com:mac:vml" xmlns:o="urn:schemas-microsoft-com:office:office" xmlns:r="http://schemas.openxmlformats.org/officeDocument/2006/relationships" xmlns:m="http://schemas.openxmlformats.org/officeDocument/2006/math" xmlns:v="urn:schemas-microsoft-com:vml" xmlns:wp14="http://schemas.microsoft.com/office/word/2010/wordprocessingDrawing" xmlns:wp="http://schemas.openxmlformats.org/drawingml/2006/wordprocessingDrawing" xmlns:w10="urn:schemas-microsoft-com:office:word" xmlns:w="http://schemas.openxmlformats.org/wordprocessingml/2006/main" xmlns:w14="http://schemas.microsoft.com/office/word/2010/wordml" xmlns:wpg="http://schemas.microsoft.com/office/word/2010/wordprocessingGroup" xmlns:wpi="http://schemas.microsoft.com/office/word/2010/wordprocessingInk" xmlns:wne="http://schemas.microsoft.com/office/word/2006/wordml" xmlns:wps="http://schemas.microsoft.com/office/word/2010/wordprocessingShape" mc:Ignorable="w14 wp14">
+  <w:sdt>
+    <w:sdtPr>
+      <w:id w:val="1478425"/>
+      <w:docPartObj>
+        <w:docPartGallery w:val="Page Numbers (Bottom of Page)"/>
+        <w:docPartUnique/>
+      </w:docPartObj>
+    </w:sdtPr>
+    <w:sdtEndPr/>
+    <w:sdtContent>
+      <w:sdt>
+        <w:sdtPr>
+          <w:id w:val="1478426"/>
+          <w:docPartObj>
+            <w:docPartGallery w:val="Page Numbers (Top of Page)"/>
+            <w:docPartUnique/>
+          </w:docPartObj>
+        </w:sdtPr>
+        <w:sdtEndPr/>
+        <w:sdtContent>
+          <w:p>
+            <w:pPr>
+              <w:pStyle w:val="Footer"/>
+            </w:pPr>
+            <w:r>
+              <w:rPr>
+                <w:noProof/>
+              </w:rPr>
+              <w:drawing>
+                <wp:anchor distT="0" distB="0" distL="0" distR="0" simplePos="0" relativeHeight="251659264" behindDoc="0" locked="0" layoutInCell="1" allowOverlap="1" wp14:anchorId="4E08A676" wp14:editId="3CE6DCDA">
+                  <wp:simplePos x="0" y="0"/>
+                  <wp:positionH relativeFrom="leftMargin">
+                    <wp:posOffset>930910</wp:posOffset>
+                  </wp:positionH>
+                  <wp:positionV relativeFrom="bottomMargin">
+                    <wp:posOffset>288290</wp:posOffset>
+                  </wp:positionV>
+                  <wp:extent cx="594360" cy="360680"/>
+                  <wp:effectExtent l="0" t="0" r="0" b="1270"/>
+                  <wp:wrapSquare wrapText="right"/>
+                  <wp:docPr id="1" name="Picture 0" descr="hdf2.gif"/>
+                  <wp:cNvGraphicFramePr>
+                    <a:graphicFrameLocks xmlns:a="http://schemas.openxmlformats.org/drawingml/2006/main" noChangeAspect="1"/>
+                  </wp:cNvGraphicFramePr>
+                  <a:graphic xmlns:a="http://schemas.openxmlformats.org/drawingml/2006/main">
+                    <a:graphicData uri="http://schemas.openxmlformats.org/drawingml/2006/picture">
+                      <pic:pic xmlns:pic="http://schemas.openxmlformats.org/drawingml/2006/picture">
+                        <pic:nvPicPr>
+                          <pic:cNvPr id="0" name="hdf2.gif"/>
+                          <pic:cNvPicPr/>
+                        </pic:nvPicPr>
+                        <pic:blipFill>
+                          <a:blip r:embed="rId1"/>
+                          <a:stretch>
+                            <a:fillRect/>
+                          </a:stretch>
+                        </pic:blipFill>
+                        <pic:spPr>
+                          <a:xfrm>
+                            <a:off x="0" y="0"/>
+                            <a:ext cx="594360" cy="360680"/>
+                          </a:xfrm>
+                          <a:prstGeom prst="rect">
+                            <a:avLst/>
+                          </a:prstGeom>
+                        </pic:spPr>
+                      </pic:pic>
+                    </a:graphicData>
+                  </a:graphic>
+                </wp:anchor>
+              </w:drawing>
+            </w:r>
+            <w:r>
+              <w:t xml:space="preserve">Page </w:t>
+            </w:r>
+            <w:r>
+              <w:fldChar w:fldCharType="begin"/>
+            </w:r>
+            <w:r>
+              <w:instrText xml:space="preserve"> PAGE </w:instrText>
+            </w:r>
+            <w:r>
+              <w:fldChar w:fldCharType="separate"/>
+            </w:r>
+            <w:r>
+              <w:rPr>
+                <w:noProof/>
+              </w:rPr>
+              <w:t>5</w:t>
+            </w:r>
+            <w:r>
+              <w:rPr>
+                <w:noProof/>
+              </w:rPr>
+              <w:fldChar w:fldCharType="end"/>
+            </w:r>
+            <w:r>
+              <w:t xml:space="preserve"> of </w:t>
+            </w:r>
+            <w:r>
+              <w:fldChar w:fldCharType="begin"/>
+            </w:r>
+            <w:r>
+              <w:instrText xml:space="preserve"> NUMPAGES  </w:instrText>
+            </w:r>
+            <w:r>
+              <w:fldChar w:fldCharType="separate"/>
+            </w:r>
+            <w:r>
+              <w:rPr>
+                <w:noProof/>
+              </w:rPr>
+              <w:t>6</w:t>
+            </w:r>
+            <w:r>
+              <w:rPr>
+                <w:noProof/>
+              </w:rPr>
+              <w:fldChar w:fldCharType="end"/>
+            </w:r>
+          </w:p>
+        </w:sdtContent>
+      </w:sdt>
+    </w:sdtContent>
+  </w:sdt>
+</w:ftr>
+</file>
+
+<file path=word/footnotes.xml><?xml version="1.0" encoding="utf-8"?>
+<w:footnotes xmlns:wpc="http://schemas.microsoft.com/office/word/2010/wordprocessingCanvas" xmlns:mo="http://schemas.microsoft.com/office/mac/office/2008/main" xmlns:mc="http://schemas.openxmlformats.org/markup-compatibility/2006" xmlns:mv="urn:schemas-microsoft-com:mac:vml" xmlns:o="urn:schemas-microsoft-com:office:office" xmlns:r="http://schemas.openxmlformats.org/officeDocument/2006/relationships" xmlns:m="http://schemas.openxmlformats.org/officeDocument/2006/math" xmlns:v="urn:schemas-microsoft-com:vml" xmlns:wp14="http://schemas.microsoft.com/office/word/2010/wordprocessingDrawing" xmlns:wp="http://schemas.openxmlformats.org/drawingml/2006/wordprocessingDrawing" xmlns:w10="urn:schemas-microsoft-com:office:word" xmlns:w="http://schemas.openxmlformats.org/wordprocessingml/2006/main" xmlns:w14="http://schemas.microsoft.com/office/word/2010/wordml" xmlns:wpg="http://schemas.microsoft.com/office/word/2010/wordprocessingGroup" xmlns:wpi="http://schemas.microsoft.com/office/word/2010/wordprocessingInk" xmlns:wne="http://schemas.microsoft.com/office/word/2006/wordml" xmlns:wps="http://schemas.microsoft.com/office/word/2010/wordprocessingShape" mc:Ignorable="w14 wp14">
+  <w:footnote w:type="separator" w:id="-1">
+    <w:p>
+      <w:r>
+        <w:separator/>
+      </w:r>
+    </w:p>
+  </w:footnote>
+  <w:footnote w:type="continuationSeparator" w:id="0">
+    <w:p>
+      <w:r>
+        <w:continuationSeparator/>
+      </w:r>
+    </w:p>
+  </w:footnote>
+</w:footnotes>
+</file>
+
+<file path=word/header1.xml><?xml version="1.0" encoding="utf-8"?>
+<w:hdr xmlns:wpc="http://schemas.microsoft.com/office/word/2010/wordprocessingCanvas" xmlns:mo="http://schemas.microsoft.com/office/mac/office/2008/main" xmlns:mc="http://schemas.openxmlformats.org/markup-compatibility/2006" xmlns:mv="urn:schemas-microsoft-com:mac:vml" xmlns:o="urn:schemas-microsoft-com:office:office" xmlns:r="http://schemas.openxmlformats.org/officeDocument/2006/relationships" xmlns:m="http://schemas.openxmlformats.org/officeDocument/2006/math" xmlns:v="urn:schemas-microsoft-com:vml" xmlns:wp14="http://schemas.microsoft.com/office/word/2010/wordprocessingDrawing" xmlns:wp="http://schemas.openxmlformats.org/drawingml/2006/wordprocessingDrawing" xmlns:w10="urn:schemas-microsoft-com:office:word" xmlns:w="http://schemas.openxmlformats.org/wordprocessingml/2006/main" xmlns:w14="http://schemas.microsoft.com/office/word/2010/wordml" xmlns:wpg="http://schemas.microsoft.com/office/word/2010/wordprocessingGroup" xmlns:wpi="http://schemas.microsoft.com/office/word/2010/wordprocessingInk" xmlns:wne="http://schemas.microsoft.com/office/word/2006/wordml" xmlns:wps="http://schemas.microsoft.com/office/word/2010/wordprocessingShape" mc:Ignorable="w14 wp14">
+  <w:p>
+    <w:pPr>
+      <w:pStyle w:val="Header"/>
+    </w:pPr>
+    <w:r>
+      <w:tab/>
+    </w:r>
+    <w:r>
+      <w:tab/>
+    </w:r>
+  </w:p>
+</w:hdr>
+</file>
+
+<file path=word/header2.xml><?xml version="1.0" encoding="utf-8"?>
+<w:hdr xmlns:wpc="http://schemas.microsoft.com/office/word/2010/wordprocessingCanvas" xmlns:mo="http://schemas.microsoft.com/office/mac/office/2008/main" xmlns:mc="http://schemas.openxmlformats.org/markup-compatibility/2006" xmlns:mv="urn:schemas-microsoft-com:mac:vml" xmlns:o="urn:schemas-microsoft-com:office:office" xmlns:r="http://schemas.openxmlformats.org/officeDocument/2006/relationships" xmlns:m="http://schemas.openxmlformats.org/officeDocument/2006/math" xmlns:v="urn:schemas-microsoft-com:vml" xmlns:wp14="http://schemas.microsoft.com/office/word/2010/wordprocessingDrawing" xmlns:wp="http://schemas.openxmlformats.org/drawingml/2006/wordprocessingDrawing" xmlns:w10="urn:schemas-microsoft-com:office:word" xmlns:w="http://schemas.openxmlformats.org/wordprocessingml/2006/main" xmlns:w14="http://schemas.microsoft.com/office/word/2010/wordml" xmlns:wpg="http://schemas.microsoft.com/office/word/2010/wordprocessingGroup" xmlns:wpi="http://schemas.microsoft.com/office/word/2010/wordprocessingInk" xmlns:wne="http://schemas.microsoft.com/office/word/2006/wordml" xmlns:wps="http://schemas.microsoft.com/office/word/2010/wordprocessingShape" mc:Ignorable="w14 wp14">
+  <w:p>
+    <w:pPr>
+      <w:pStyle w:val="Header"/>
+      <w:tabs>
+        <w:tab w:val="clear" w:pos="4680"/>
+        <w:tab w:val="clear" w:pos="9360"/>
+        <w:tab w:val="left" w:pos="6760"/>
+      </w:tabs>
+    </w:pPr>
+  </w:p>
+</w:hdr>
+</file>
+
+<file path=word/header3.xml><?xml version="1.0" encoding="utf-8"?>
+<w:hdr xmlns:wpc="http://schemas.microsoft.com/office/word/2010/wordprocessingCanvas" xmlns:mo="http://schemas.microsoft.com/office/mac/office/2008/main" xmlns:mc="http://schemas.openxmlformats.org/markup-compatibility/2006" xmlns:mv="urn:schemas-microsoft-com:mac:vml" xmlns:o="urn:schemas-microsoft-com:office:office" xmlns:r="http://schemas.openxmlformats.org/officeDocument/2006/relationships" xmlns:m="http://schemas.openxmlformats.org/officeDocument/2006/math" xmlns:v="urn:schemas-microsoft-com:vml" xmlns:wp14="http://schemas.microsoft.com/office/word/2010/wordprocessingDrawing" xmlns:wp="http://schemas.openxmlformats.org/drawingml/2006/wordprocessingDrawing" xmlns:w10="urn:schemas-microsoft-com:office:word" xmlns:w="http://schemas.openxmlformats.org/wordprocessingml/2006/main" xmlns:w14="http://schemas.microsoft.com/office/word/2010/wordml" xmlns:wpg="http://schemas.microsoft.com/office/word/2010/wordprocessingGroup" xmlns:wpi="http://schemas.microsoft.com/office/word/2010/wordprocessingInk" xmlns:wne="http://schemas.microsoft.com/office/word/2006/wordml" xmlns:wps="http://schemas.microsoft.com/office/word/2010/wordprocessingShape" mc:Ignorable="w14 wp14">
+  <w:p>
+    <w:pPr>
+      <w:pStyle w:val="Header"/>
+    </w:pPr>
+    <w:r>
+      <w:t>DRAFT</w:t>
+    </w:r>
+  </w:p>
+</w:hdr>
+</file>
+
 <file path=word/numbering.xml><?xml version="1.0" encoding="utf-8"?>
 <w:numbering xmlns:wpc="http://schemas.microsoft.com/office/word/2010/wordprocessingCanvas" xmlns:mo="http://schemas.microsoft.com/office/mac/office/2008/main" xmlns:mc="http://schemas.openxmlformats.org/markup-compatibility/2006" xmlns:mv="urn:schemas-microsoft-com:mac:vml" xmlns:o="urn:schemas-microsoft-com:office:office" xmlns:r="http://schemas.openxmlformats.org/officeDocument/2006/relationships" xmlns:m="http://schemas.openxmlformats.org/officeDocument/2006/math" xmlns:v="urn:schemas-microsoft-com:vml" xmlns:wp14="http://schemas.microsoft.com/office/word/2010/wordprocessingDrawing" xmlns:wp="http://schemas.openxmlformats.org/drawingml/2006/wordprocessingDrawing" xmlns:w10="urn:schemas-microsoft-com:office:word" xmlns:w="http://schemas.openxmlformats.org/wordprocessingml/2006/main" xmlns:w14="http://schemas.microsoft.com/office/word/2010/wordml" xmlns:wpg="http://schemas.microsoft.com/office/word/2010/wordprocessingGroup" xmlns:wpi="http://schemas.microsoft.com/office/word/2010/wordprocessingInk" xmlns:wne="http://schemas.microsoft.com/office/word/2006/wordml" xmlns:wps="http://schemas.microsoft.com/office/word/2010/wordprocessingShape" mc:Ignorable="w14 wp14">
   <w:abstractNum w:abstractNumId="0">
+    <w:nsid w:val="07591A68"/>
+    <w:multiLevelType w:val="multilevel"/>
+    <w:tmpl w:val="BA00265C"/>
+    <w:lvl w:ilvl="0">
+      <w:start w:val="1"/>
+      <w:numFmt w:val="decimal"/>
+      <w:pStyle w:val="Heading1"/>
+      <w:suff w:val="space"/>
+      <w:lvlText w:val="%1."/>
+      <w:lvlJc w:val="left"/>
+      <w:pPr>
+        <w:ind w:left="0" w:firstLine="0"/>
+      </w:pPr>
+      <w:rPr>
+        <w:rFonts w:hint="default"/>
+        <w:sz w:val="28"/>
+        <w:szCs w:val="28"/>
+      </w:rPr>
+    </w:lvl>
+    <w:lvl w:ilvl="1">
+      <w:start w:val="1"/>
+      <w:numFmt w:val="decimal"/>
+      <w:pStyle w:val="Heading2"/>
+      <w:suff w:val="space"/>
+      <w:lvlText w:val="%1.%2."/>
+      <w:lvlJc w:val="left"/>
+      <w:pPr>
+        <w:ind w:left="0" w:firstLine="0"/>
+      </w:pPr>
+      <w:rPr>
+        <w:rFonts w:hint="default"/>
+        <w:sz w:val="26"/>
+        <w:szCs w:val="26"/>
+      </w:rPr>
+    </w:lvl>
+    <w:lvl w:ilvl="2">
+      <w:start w:val="1"/>
+      <w:numFmt w:val="decimal"/>
+      <w:pStyle w:val="Heading3"/>
+      <w:suff w:val="space"/>
+      <w:lvlText w:val="%1.%2.%3."/>
+      <w:lvlJc w:val="left"/>
+      <w:pPr>
+        <w:ind w:left="0" w:firstLine="0"/>
+      </w:pPr>
+      <w:rPr>
+        <w:rFonts w:hint="default"/>
+      </w:rPr>
+    </w:lvl>
+    <w:lvl w:ilvl="3">
+      <w:start w:val="1"/>
+      <w:numFmt w:val="decimal"/>
+      <w:pStyle w:val="Heading4"/>
+      <w:suff w:val="space"/>
+      <w:lvlText w:val="%1.%2.%3.%4."/>
+      <w:lvlJc w:val="left"/>
+      <w:pPr>
+        <w:ind w:left="0" w:firstLine="0"/>
+      </w:pPr>
+      <w:rPr>
+        <w:rFonts w:hint="default"/>
+      </w:rPr>
+    </w:lvl>
+    <w:lvl w:ilvl="4">
+      <w:start w:val="1"/>
+      <w:numFmt w:val="decimal"/>
+      <w:pStyle w:val="Heading5"/>
+      <w:suff w:val="space"/>
+      <w:lvlText w:val="%1.%2.%3.%4.%5."/>
+      <w:lvlJc w:val="left"/>
+      <w:pPr>
+        <w:ind w:left="0" w:firstLine="0"/>
+      </w:pPr>
+      <w:rPr>
+        <w:rFonts w:hint="default"/>
+      </w:rPr>
+    </w:lvl>
+    <w:lvl w:ilvl="5">
+      <w:start w:val="1"/>
+      <w:numFmt w:val="decimal"/>
+      <w:pStyle w:val="Heading6"/>
+      <w:lvlText w:val="%1.%2.%3.%4.%5.%6"/>
+      <w:lvlJc w:val="left"/>
+      <w:pPr>
+        <w:ind w:left="360" w:hanging="360"/>
+      </w:pPr>
+      <w:rPr>
+        <w:rFonts w:hint="default"/>
+      </w:rPr>
+    </w:lvl>
+    <w:lvl w:ilvl="6">
+      <w:start w:val="1"/>
+      <w:numFmt w:val="decimal"/>
+      <w:pStyle w:val="Heading7"/>
+      <w:lvlText w:val="%1.%2.%3.%4.%5.%6.%7"/>
+      <w:lvlJc w:val="left"/>
+      <w:pPr>
+        <w:ind w:left="360" w:hanging="360"/>
+      </w:pPr>
+      <w:rPr>
+        <w:rFonts w:hint="default"/>
+      </w:rPr>
+    </w:lvl>
+    <w:lvl w:ilvl="7">
+      <w:start w:val="1"/>
+      <w:numFmt w:val="decimal"/>
+      <w:pStyle w:val="Heading8"/>
+      <w:lvlText w:val="%1.%2.%3.%4.%5.%6.%7.%8"/>
+      <w:lvlJc w:val="left"/>
+      <w:pPr>
+        <w:ind w:left="360" w:hanging="360"/>
+      </w:pPr>
+      <w:rPr>
+        <w:rFonts w:hint="default"/>
+      </w:rPr>
+    </w:lvl>
+    <w:lvl w:ilvl="8">
+      <w:start w:val="1"/>
+      <w:numFmt w:val="decimal"/>
+      <w:pStyle w:val="Heading9"/>
+      <w:lvlText w:val="%1.%2.%3.%4.%5.%6.%7.%8.%9"/>
+      <w:lvlJc w:val="left"/>
+      <w:pPr>
+        <w:ind w:left="360" w:hanging="360"/>
+      </w:pPr>
+      <w:rPr>
+        <w:rFonts w:hint="default"/>
+      </w:rPr>
+    </w:lvl>
+  </w:abstractNum>
+  <w:abstractNum w:abstractNumId="1">
     <w:nsid w:val="29B40761"/>
     <w:multiLevelType w:val="hybridMultilevel"/>
     <w:tmpl w:val="7920633A"/>
@@ -712,6 +1394,9 @@
   <w:num w:numId="1">
     <w:abstractNumId w:val="0"/>
   </w:num>
+  <w:num w:numId="2">
+    <w:abstractNumId w:val="1"/>
+  </w:num>
 </w:numbering>
 </file>
 
@@ -748,6 +1433,8 @@
     <w:lsdException w:name="toc 7" w:uiPriority="39"/>
     <w:lsdException w:name="toc 8" w:uiPriority="39"/>
     <w:lsdException w:name="toc 9" w:uiPriority="39"/>
+    <w:lsdException w:name="header" w:qFormat="1"/>
+    <w:lsdException w:name="footer" w:qFormat="1"/>
     <w:lsdException w:name="caption" w:uiPriority="35" w:qFormat="1"/>
     <w:lsdException w:name="Title" w:semiHidden="0" w:uiPriority="10" w:unhideWhenUsed="0" w:qFormat="1"/>
     <w:lsdException w:name="Default Paragraph Font" w:uiPriority="1"/>
@@ -870,28 +1557,39 @@
   <w:style w:type="paragraph" w:default="1" w:styleId="Normal">
     <w:name w:val="Normal"/>
     <w:qFormat/>
+    <w:rsid w:val="00FD0AB9"/>
+    <w:rPr>
+      <w:rFonts w:eastAsiaTheme="minorHAnsi"/>
+      <w:sz w:val="22"/>
+      <w:szCs w:val="22"/>
+    </w:rPr>
   </w:style>
   <w:style w:type="paragraph" w:styleId="Heading1">
     <w:name w:val="heading 1"/>
     <w:basedOn w:val="Normal"/>
     <w:next w:val="Normal"/>
     <w:link w:val="Heading1Char"/>
+    <w:autoRedefine/>
     <w:uiPriority w:val="9"/>
     <w:qFormat/>
-    <w:rsid w:val="003E31D9"/>
+    <w:rsid w:val="00FD0AB9"/>
     <w:pPr>
       <w:keepNext/>
       <w:keepLines/>
-      <w:spacing w:before="480"/>
+      <w:pageBreakBefore/>
+      <w:numPr>
+        <w:numId w:val="1"/>
+      </w:numPr>
+      <w:spacing w:before="480" w:after="120"/>
       <w:outlineLvl w:val="0"/>
     </w:pPr>
     <w:rPr>
       <w:rFonts w:asciiTheme="majorHAnsi" w:eastAsiaTheme="majorEastAsia" w:hAnsiTheme="majorHAnsi" w:cstheme="majorBidi"/>
       <w:b/>
       <w:bCs/>
-      <w:color w:val="345A8A" w:themeColor="accent1" w:themeShade="B5"/>
-      <w:sz w:val="32"/>
-      <w:szCs w:val="32"/>
+      <w:color w:val="000000" w:themeColor="text1"/>
+      <w:sz w:val="28"/>
+      <w:szCs w:val="28"/>
     </w:rPr>
   </w:style>
   <w:style w:type="paragraph" w:styleId="Heading2">
@@ -899,23 +1597,215 @@
     <w:basedOn w:val="Normal"/>
     <w:next w:val="Normal"/>
     <w:link w:val="Heading2Char"/>
+    <w:autoRedefine/>
+    <w:uiPriority w:val="9"/>
+    <w:qFormat/>
+    <w:rsid w:val="00FD0AB9"/>
+    <w:pPr>
+      <w:keepNext/>
+      <w:keepLines/>
+      <w:numPr>
+        <w:ilvl w:val="1"/>
+        <w:numId w:val="1"/>
+      </w:numPr>
+      <w:spacing w:before="240" w:after="120"/>
+      <w:outlineLvl w:val="1"/>
+    </w:pPr>
+    <w:rPr>
+      <w:rFonts w:asciiTheme="majorHAnsi" w:eastAsiaTheme="majorEastAsia" w:hAnsiTheme="majorHAnsi" w:cstheme="majorBidi"/>
+      <w:b/>
+      <w:bCs/>
+      <w:color w:val="000000" w:themeColor="text1"/>
+      <w:sz w:val="26"/>
+      <w:szCs w:val="26"/>
+    </w:rPr>
+  </w:style>
+  <w:style w:type="paragraph" w:styleId="Heading3">
+    <w:name w:val="heading 3"/>
+    <w:basedOn w:val="Normal"/>
+    <w:next w:val="Normal"/>
+    <w:link w:val="Heading3Char"/>
+    <w:autoRedefine/>
+    <w:uiPriority w:val="9"/>
+    <w:qFormat/>
+    <w:rsid w:val="00FD0AB9"/>
+    <w:pPr>
+      <w:keepNext/>
+      <w:keepLines/>
+      <w:numPr>
+        <w:ilvl w:val="2"/>
+        <w:numId w:val="1"/>
+      </w:numPr>
+      <w:spacing w:before="240" w:after="120"/>
+      <w:outlineLvl w:val="2"/>
+    </w:pPr>
+    <w:rPr>
+      <w:rFonts w:asciiTheme="majorHAnsi" w:eastAsiaTheme="majorEastAsia" w:hAnsiTheme="majorHAnsi" w:cstheme="majorBidi"/>
+      <w:b/>
+      <w:bCs/>
+      <w:color w:val="000000" w:themeColor="text1"/>
+    </w:rPr>
+  </w:style>
+  <w:style w:type="paragraph" w:styleId="Heading4">
+    <w:name w:val="heading 4"/>
+    <w:basedOn w:val="Normal"/>
+    <w:next w:val="Normal"/>
+    <w:link w:val="Heading4Char"/>
+    <w:autoRedefine/>
+    <w:uiPriority w:val="9"/>
+    <w:qFormat/>
+    <w:rsid w:val="00FD0AB9"/>
+    <w:pPr>
+      <w:keepNext/>
+      <w:keepLines/>
+      <w:numPr>
+        <w:ilvl w:val="3"/>
+        <w:numId w:val="1"/>
+      </w:numPr>
+      <w:spacing w:before="240" w:after="120"/>
+      <w:outlineLvl w:val="3"/>
+    </w:pPr>
+    <w:rPr>
+      <w:rFonts w:asciiTheme="majorHAnsi" w:eastAsiaTheme="majorEastAsia" w:hAnsiTheme="majorHAnsi" w:cstheme="majorBidi"/>
+      <w:b/>
+      <w:bCs/>
+      <w:i/>
+      <w:iCs/>
+    </w:rPr>
+  </w:style>
+  <w:style w:type="paragraph" w:styleId="Heading5">
+    <w:name w:val="heading 5"/>
+    <w:basedOn w:val="Normal"/>
+    <w:next w:val="Normal"/>
+    <w:link w:val="Heading5Char"/>
+    <w:autoRedefine/>
     <w:uiPriority w:val="9"/>
     <w:unhideWhenUsed/>
     <w:qFormat/>
-    <w:rsid w:val="00327E91"/>
+    <w:rsid w:val="00FD0AB9"/>
     <w:pPr>
       <w:keepNext/>
       <w:keepLines/>
+      <w:numPr>
+        <w:ilvl w:val="4"/>
+        <w:numId w:val="1"/>
+      </w:numPr>
+      <w:spacing w:before="240" w:after="120"/>
+      <w:outlineLvl w:val="4"/>
+    </w:pPr>
+    <w:rPr>
+      <w:rFonts w:asciiTheme="majorHAnsi" w:eastAsiaTheme="majorEastAsia" w:hAnsiTheme="majorHAnsi" w:cstheme="majorBidi"/>
+      <w:i/>
+      <w:color w:val="000000" w:themeColor="text1"/>
+    </w:rPr>
+  </w:style>
+  <w:style w:type="paragraph" w:styleId="Heading6">
+    <w:name w:val="heading 6"/>
+    <w:basedOn w:val="Normal"/>
+    <w:next w:val="Normal"/>
+    <w:link w:val="Heading6Char"/>
+    <w:autoRedefine/>
+    <w:uiPriority w:val="9"/>
+    <w:unhideWhenUsed/>
+    <w:rsid w:val="00FD0AB9"/>
+    <w:pPr>
+      <w:keepNext/>
+      <w:keepLines/>
+      <w:numPr>
+        <w:ilvl w:val="5"/>
+        <w:numId w:val="1"/>
+      </w:numPr>
       <w:spacing w:before="200"/>
-      <w:outlineLvl w:val="1"/>
+      <w:outlineLvl w:val="5"/>
     </w:pPr>
     <w:rPr>
       <w:rFonts w:asciiTheme="majorHAnsi" w:eastAsiaTheme="majorEastAsia" w:hAnsiTheme="majorHAnsi" w:cstheme="majorBidi"/>
-      <w:b/>
-      <w:bCs/>
-      <w:color w:val="4F81BD" w:themeColor="accent1"/>
-      <w:sz w:val="26"/>
-      <w:szCs w:val="26"/>
+      <w:i/>
+      <w:iCs/>
+      <w:color w:val="262626" w:themeColor="text1" w:themeTint="D9"/>
+    </w:rPr>
+  </w:style>
+  <w:style w:type="paragraph" w:styleId="Heading7">
+    <w:name w:val="heading 7"/>
+    <w:basedOn w:val="Normal"/>
+    <w:next w:val="Normal"/>
+    <w:link w:val="Heading7Char"/>
+    <w:autoRedefine/>
+    <w:uiPriority w:val="9"/>
+    <w:semiHidden/>
+    <w:unhideWhenUsed/>
+    <w:rsid w:val="00FD0AB9"/>
+    <w:pPr>
+      <w:keepNext/>
+      <w:keepLines/>
+      <w:numPr>
+        <w:ilvl w:val="6"/>
+        <w:numId w:val="1"/>
+      </w:numPr>
+      <w:spacing w:before="200"/>
+      <w:outlineLvl w:val="6"/>
+    </w:pPr>
+    <w:rPr>
+      <w:rFonts w:asciiTheme="majorHAnsi" w:eastAsiaTheme="majorEastAsia" w:hAnsiTheme="majorHAnsi" w:cstheme="majorBidi"/>
+      <w:i/>
+      <w:iCs/>
+      <w:color w:val="404040" w:themeColor="text1" w:themeTint="BF"/>
+    </w:rPr>
+  </w:style>
+  <w:style w:type="paragraph" w:styleId="Heading8">
+    <w:name w:val="heading 8"/>
+    <w:basedOn w:val="Normal"/>
+    <w:next w:val="Normal"/>
+    <w:link w:val="Heading8Char"/>
+    <w:uiPriority w:val="9"/>
+    <w:semiHidden/>
+    <w:unhideWhenUsed/>
+    <w:qFormat/>
+    <w:rsid w:val="00FD0AB9"/>
+    <w:pPr>
+      <w:keepNext/>
+      <w:keepLines/>
+      <w:numPr>
+        <w:ilvl w:val="7"/>
+        <w:numId w:val="1"/>
+      </w:numPr>
+      <w:spacing w:before="200"/>
+      <w:outlineLvl w:val="7"/>
+    </w:pPr>
+    <w:rPr>
+      <w:rFonts w:asciiTheme="majorHAnsi" w:eastAsiaTheme="majorEastAsia" w:hAnsiTheme="majorHAnsi" w:cstheme="majorBidi"/>
+      <w:color w:val="404040" w:themeColor="text1" w:themeTint="BF"/>
+      <w:sz w:val="20"/>
+      <w:szCs w:val="20"/>
+    </w:rPr>
+  </w:style>
+  <w:style w:type="paragraph" w:styleId="Heading9">
+    <w:name w:val="heading 9"/>
+    <w:basedOn w:val="Normal"/>
+    <w:next w:val="Normal"/>
+    <w:link w:val="Heading9Char"/>
+    <w:uiPriority w:val="9"/>
+    <w:semiHidden/>
+    <w:unhideWhenUsed/>
+    <w:qFormat/>
+    <w:rsid w:val="00FD0AB9"/>
+    <w:pPr>
+      <w:keepNext/>
+      <w:keepLines/>
+      <w:numPr>
+        <w:ilvl w:val="8"/>
+        <w:numId w:val="1"/>
+      </w:numPr>
+      <w:spacing w:before="200"/>
+      <w:outlineLvl w:val="8"/>
+    </w:pPr>
+    <w:rPr>
+      <w:rFonts w:asciiTheme="majorHAnsi" w:eastAsiaTheme="majorEastAsia" w:hAnsiTheme="majorHAnsi" w:cstheme="majorBidi"/>
+      <w:i/>
+      <w:iCs/>
+      <w:color w:val="404040" w:themeColor="text1" w:themeTint="BF"/>
+      <w:sz w:val="20"/>
+      <w:szCs w:val="20"/>
     </w:rPr>
   </w:style>
   <w:style w:type="character" w:default="1" w:styleId="DefaultParagraphFont">
@@ -945,27 +1835,93 @@
     <w:semiHidden/>
     <w:unhideWhenUsed/>
   </w:style>
+  <w:style w:type="paragraph" w:styleId="Header">
+    <w:name w:val="header"/>
+    <w:basedOn w:val="Normal"/>
+    <w:link w:val="HeaderChar"/>
+    <w:uiPriority w:val="99"/>
+    <w:qFormat/>
+    <w:rsid w:val="00FD0AB9"/>
+    <w:pPr>
+      <w:pBdr>
+        <w:bottom w:val="single" w:sz="8" w:space="1" w:color="000000" w:themeColor="text1"/>
+      </w:pBdr>
+      <w:tabs>
+        <w:tab w:val="center" w:pos="4680"/>
+        <w:tab w:val="right" w:pos="9360"/>
+        <w:tab w:val="right" w:pos="12960"/>
+      </w:tabs>
+    </w:pPr>
+    <w:rPr>
+      <w:sz w:val="20"/>
+    </w:rPr>
+  </w:style>
+  <w:style w:type="character" w:customStyle="1" w:styleId="HeaderChar">
+    <w:name w:val="Header Char"/>
+    <w:basedOn w:val="DefaultParagraphFont"/>
+    <w:link w:val="Header"/>
+    <w:uiPriority w:val="99"/>
+    <w:rsid w:val="00FD0AB9"/>
+    <w:rPr>
+      <w:rFonts w:eastAsiaTheme="minorHAnsi"/>
+      <w:sz w:val="20"/>
+      <w:szCs w:val="22"/>
+    </w:rPr>
+  </w:style>
+  <w:style w:type="paragraph" w:styleId="Footer">
+    <w:name w:val="footer"/>
+    <w:basedOn w:val="Normal"/>
+    <w:link w:val="FooterChar"/>
+    <w:uiPriority w:val="99"/>
+    <w:qFormat/>
+    <w:rsid w:val="00FD0AB9"/>
+    <w:pPr>
+      <w:pBdr>
+        <w:top w:val="single" w:sz="8" w:space="1" w:color="000000" w:themeColor="text1"/>
+      </w:pBdr>
+      <w:tabs>
+        <w:tab w:val="center" w:pos="4680"/>
+        <w:tab w:val="right" w:pos="9360"/>
+      </w:tabs>
+      <w:jc w:val="right"/>
+    </w:pPr>
+    <w:rPr>
+      <w:sz w:val="20"/>
+    </w:rPr>
+  </w:style>
+  <w:style w:type="character" w:customStyle="1" w:styleId="FooterChar">
+    <w:name w:val="Footer Char"/>
+    <w:basedOn w:val="DefaultParagraphFont"/>
+    <w:link w:val="Footer"/>
+    <w:uiPriority w:val="99"/>
+    <w:rsid w:val="00FD0AB9"/>
+    <w:rPr>
+      <w:rFonts w:eastAsiaTheme="minorHAnsi"/>
+      <w:sz w:val="20"/>
+      <w:szCs w:val="22"/>
+    </w:rPr>
+  </w:style>
   <w:style w:type="paragraph" w:styleId="Title">
     <w:name w:val="Title"/>
     <w:basedOn w:val="Normal"/>
     <w:next w:val="Normal"/>
     <w:link w:val="TitleChar"/>
+    <w:autoRedefine/>
     <w:uiPriority w:val="10"/>
     <w:qFormat/>
-    <w:rsid w:val="003E31D9"/>
+    <w:rsid w:val="00FD0AB9"/>
     <w:pPr>
-      <w:pBdr>
-        <w:bottom w:val="single" w:sz="8" w:space="4" w:color="4F81BD" w:themeColor="accent1"/>
-      </w:pBdr>
-      <w:spacing w:after="300"/>
+      <w:spacing w:before="960" w:after="960"/>
       <w:contextualSpacing/>
+      <w:jc w:val="center"/>
     </w:pPr>
     <w:rPr>
-      <w:rFonts w:asciiTheme="majorHAnsi" w:eastAsiaTheme="majorEastAsia" w:hAnsiTheme="majorHAnsi" w:cstheme="majorBidi"/>
-      <w:color w:val="17365D" w:themeColor="text2" w:themeShade="BF"/>
-      <w:spacing w:val="5"/>
+      <w:rFonts w:eastAsiaTheme="majorEastAsia" w:cstheme="majorBidi"/>
+      <w:b/>
+      <w:color w:val="000000" w:themeColor="text1"/>
+      <w:spacing w:val="20"/>
       <w:kern w:val="28"/>
-      <w:sz w:val="52"/>
+      <w:sz w:val="36"/>
       <w:szCs w:val="52"/>
     </w:rPr>
   </w:style>
@@ -974,14 +1930,117 @@
     <w:basedOn w:val="DefaultParagraphFont"/>
     <w:link w:val="Title"/>
     <w:uiPriority w:val="10"/>
-    <w:rsid w:val="003E31D9"/>
+    <w:rsid w:val="00FD0AB9"/>
+    <w:rPr>
+      <w:rFonts w:eastAsiaTheme="majorEastAsia" w:cstheme="majorBidi"/>
+      <w:b/>
+      <w:color w:val="000000" w:themeColor="text1"/>
+      <w:spacing w:val="20"/>
+      <w:kern w:val="28"/>
+      <w:sz w:val="36"/>
+      <w:szCs w:val="52"/>
+    </w:rPr>
+  </w:style>
+  <w:style w:type="character" w:styleId="Hyperlink">
+    <w:name w:val="Hyperlink"/>
+    <w:basedOn w:val="DefaultParagraphFont"/>
+    <w:uiPriority w:val="99"/>
+    <w:unhideWhenUsed/>
+    <w:rsid w:val="00FD0AB9"/>
+    <w:rPr>
+      <w:color w:val="0000FF" w:themeColor="hyperlink"/>
+      <w:u w:val="single"/>
+    </w:rPr>
+  </w:style>
+  <w:style w:type="paragraph" w:customStyle="1" w:styleId="Contents">
+    <w:name w:val="Contents"/>
+    <w:basedOn w:val="Title"/>
+    <w:next w:val="Normal"/>
+    <w:autoRedefine/>
+    <w:qFormat/>
+    <w:rsid w:val="00FD0AB9"/>
+    <w:pPr>
+      <w:pageBreakBefore/>
+      <w:spacing w:before="480" w:after="240"/>
+      <w:jc w:val="left"/>
+    </w:pPr>
+    <w:rPr>
+      <w:spacing w:val="0"/>
+      <w:sz w:val="28"/>
+    </w:rPr>
+  </w:style>
+  <w:style w:type="paragraph" w:styleId="Subtitle">
+    <w:name w:val="Subtitle"/>
+    <w:basedOn w:val="Normal"/>
+    <w:next w:val="Normal"/>
+    <w:link w:val="SubtitleChar"/>
+    <w:uiPriority w:val="11"/>
+    <w:qFormat/>
+    <w:rsid w:val="00FD0AB9"/>
+    <w:pPr>
+      <w:numPr>
+        <w:ilvl w:val="1"/>
+      </w:numPr>
+      <w:spacing w:before="240" w:after="240"/>
+      <w:jc w:val="center"/>
+    </w:pPr>
     <w:rPr>
       <w:rFonts w:asciiTheme="majorHAnsi" w:eastAsiaTheme="majorEastAsia" w:hAnsiTheme="majorHAnsi" w:cstheme="majorBidi"/>
-      <w:color w:val="17365D" w:themeColor="text2" w:themeShade="BF"/>
-      <w:spacing w:val="5"/>
-      <w:kern w:val="28"/>
-      <w:sz w:val="52"/>
-      <w:szCs w:val="52"/>
+      <w:b/>
+      <w:iCs/>
+      <w:spacing w:val="20"/>
+      <w:sz w:val="28"/>
+      <w:szCs w:val="24"/>
+      <w:lang w:bidi="en-US"/>
+    </w:rPr>
+  </w:style>
+  <w:style w:type="character" w:customStyle="1" w:styleId="SubtitleChar">
+    <w:name w:val="Subtitle Char"/>
+    <w:basedOn w:val="DefaultParagraphFont"/>
+    <w:link w:val="Subtitle"/>
+    <w:uiPriority w:val="11"/>
+    <w:rsid w:val="00FD0AB9"/>
+    <w:rPr>
+      <w:rFonts w:asciiTheme="majorHAnsi" w:eastAsiaTheme="majorEastAsia" w:hAnsiTheme="majorHAnsi" w:cstheme="majorBidi"/>
+      <w:b/>
+      <w:iCs/>
+      <w:spacing w:val="20"/>
+      <w:sz w:val="28"/>
+      <w:lang w:bidi="en-US"/>
+    </w:rPr>
+  </w:style>
+  <w:style w:type="paragraph" w:customStyle="1" w:styleId="Identifier">
+    <w:name w:val="Identifier"/>
+    <w:basedOn w:val="Subtitle"/>
+    <w:next w:val="Normal"/>
+    <w:qFormat/>
+    <w:rsid w:val="00FD0AB9"/>
+  </w:style>
+  <w:style w:type="paragraph" w:styleId="BalloonText">
+    <w:name w:val="Balloon Text"/>
+    <w:basedOn w:val="Normal"/>
+    <w:link w:val="BalloonTextChar"/>
+    <w:uiPriority w:val="99"/>
+    <w:semiHidden/>
+    <w:unhideWhenUsed/>
+    <w:rsid w:val="00FD0AB9"/>
+    <w:rPr>
+      <w:rFonts w:ascii="Lucida Grande" w:hAnsi="Lucida Grande" w:cs="Lucida Grande"/>
+      <w:sz w:val="18"/>
+      <w:szCs w:val="18"/>
+    </w:rPr>
+  </w:style>
+  <w:style w:type="character" w:customStyle="1" w:styleId="BalloonTextChar">
+    <w:name w:val="Balloon Text Char"/>
+    <w:basedOn w:val="DefaultParagraphFont"/>
+    <w:link w:val="BalloonText"/>
+    <w:uiPriority w:val="99"/>
+    <w:semiHidden/>
+    <w:rsid w:val="00FD0AB9"/>
+    <w:rPr>
+      <w:rFonts w:ascii="Lucida Grande" w:eastAsiaTheme="minorHAnsi" w:hAnsi="Lucida Grande" w:cs="Lucida Grande"/>
+      <w:sz w:val="18"/>
+      <w:szCs w:val="18"/>
     </w:rPr>
   </w:style>
   <w:style w:type="character" w:customStyle="1" w:styleId="Heading1Char">
@@ -989,25 +2048,294 @@
     <w:basedOn w:val="DefaultParagraphFont"/>
     <w:link w:val="Heading1"/>
     <w:uiPriority w:val="9"/>
-    <w:rsid w:val="003E31D9"/>
+    <w:rsid w:val="00FD0AB9"/>
     <w:rPr>
       <w:rFonts w:asciiTheme="majorHAnsi" w:eastAsiaTheme="majorEastAsia" w:hAnsiTheme="majorHAnsi" w:cstheme="majorBidi"/>
       <w:b/>
       <w:bCs/>
-      <w:color w:val="345A8A" w:themeColor="accent1" w:themeShade="B5"/>
-      <w:sz w:val="32"/>
-      <w:szCs w:val="32"/>
-    </w:rPr>
-  </w:style>
-  <w:style w:type="character" w:styleId="Hyperlink">
-    <w:name w:val="Hyperlink"/>
+      <w:color w:val="000000" w:themeColor="text1"/>
+      <w:sz w:val="28"/>
+      <w:szCs w:val="28"/>
+    </w:rPr>
+  </w:style>
+  <w:style w:type="character" w:customStyle="1" w:styleId="Heading2Char">
+    <w:name w:val="Heading 2 Char"/>
+    <w:basedOn w:val="DefaultParagraphFont"/>
+    <w:link w:val="Heading2"/>
+    <w:uiPriority w:val="9"/>
+    <w:rsid w:val="00FD0AB9"/>
+    <w:rPr>
+      <w:rFonts w:asciiTheme="majorHAnsi" w:eastAsiaTheme="majorEastAsia" w:hAnsiTheme="majorHAnsi" w:cstheme="majorBidi"/>
+      <w:b/>
+      <w:bCs/>
+      <w:color w:val="000000" w:themeColor="text1"/>
+      <w:sz w:val="26"/>
+      <w:szCs w:val="26"/>
+    </w:rPr>
+  </w:style>
+  <w:style w:type="character" w:customStyle="1" w:styleId="Heading3Char">
+    <w:name w:val="Heading 3 Char"/>
+    <w:basedOn w:val="DefaultParagraphFont"/>
+    <w:link w:val="Heading3"/>
+    <w:uiPriority w:val="9"/>
+    <w:rsid w:val="00FD0AB9"/>
+    <w:rPr>
+      <w:rFonts w:asciiTheme="majorHAnsi" w:eastAsiaTheme="majorEastAsia" w:hAnsiTheme="majorHAnsi" w:cstheme="majorBidi"/>
+      <w:b/>
+      <w:bCs/>
+      <w:color w:val="000000" w:themeColor="text1"/>
+      <w:sz w:val="22"/>
+      <w:szCs w:val="22"/>
+    </w:rPr>
+  </w:style>
+  <w:style w:type="character" w:customStyle="1" w:styleId="Heading4Char">
+    <w:name w:val="Heading 4 Char"/>
+    <w:basedOn w:val="DefaultParagraphFont"/>
+    <w:link w:val="Heading4"/>
+    <w:uiPriority w:val="9"/>
+    <w:rsid w:val="00FD0AB9"/>
+    <w:rPr>
+      <w:rFonts w:asciiTheme="majorHAnsi" w:eastAsiaTheme="majorEastAsia" w:hAnsiTheme="majorHAnsi" w:cstheme="majorBidi"/>
+      <w:b/>
+      <w:bCs/>
+      <w:i/>
+      <w:iCs/>
+      <w:sz w:val="22"/>
+      <w:szCs w:val="22"/>
+    </w:rPr>
+  </w:style>
+  <w:style w:type="character" w:customStyle="1" w:styleId="Heading5Char">
+    <w:name w:val="Heading 5 Char"/>
+    <w:basedOn w:val="DefaultParagraphFont"/>
+    <w:link w:val="Heading5"/>
+    <w:uiPriority w:val="9"/>
+    <w:rsid w:val="00FD0AB9"/>
+    <w:rPr>
+      <w:rFonts w:asciiTheme="majorHAnsi" w:eastAsiaTheme="majorEastAsia" w:hAnsiTheme="majorHAnsi" w:cstheme="majorBidi"/>
+      <w:i/>
+      <w:color w:val="000000" w:themeColor="text1"/>
+      <w:sz w:val="22"/>
+      <w:szCs w:val="22"/>
+    </w:rPr>
+  </w:style>
+  <w:style w:type="character" w:customStyle="1" w:styleId="Heading6Char">
+    <w:name w:val="Heading 6 Char"/>
+    <w:basedOn w:val="DefaultParagraphFont"/>
+    <w:link w:val="Heading6"/>
+    <w:uiPriority w:val="9"/>
+    <w:rsid w:val="00FD0AB9"/>
+    <w:rPr>
+      <w:rFonts w:asciiTheme="majorHAnsi" w:eastAsiaTheme="majorEastAsia" w:hAnsiTheme="majorHAnsi" w:cstheme="majorBidi"/>
+      <w:i/>
+      <w:iCs/>
+      <w:color w:val="262626" w:themeColor="text1" w:themeTint="D9"/>
+      <w:sz w:val="22"/>
+      <w:szCs w:val="22"/>
+    </w:rPr>
+  </w:style>
+  <w:style w:type="character" w:customStyle="1" w:styleId="Heading7Char">
+    <w:name w:val="Heading 7 Char"/>
+    <w:basedOn w:val="DefaultParagraphFont"/>
+    <w:link w:val="Heading7"/>
+    <w:uiPriority w:val="9"/>
+    <w:semiHidden/>
+    <w:rsid w:val="00FD0AB9"/>
+    <w:rPr>
+      <w:rFonts w:asciiTheme="majorHAnsi" w:eastAsiaTheme="majorEastAsia" w:hAnsiTheme="majorHAnsi" w:cstheme="majorBidi"/>
+      <w:i/>
+      <w:iCs/>
+      <w:color w:val="404040" w:themeColor="text1" w:themeTint="BF"/>
+      <w:sz w:val="22"/>
+      <w:szCs w:val="22"/>
+    </w:rPr>
+  </w:style>
+  <w:style w:type="character" w:customStyle="1" w:styleId="Heading8Char">
+    <w:name w:val="Heading 8 Char"/>
+    <w:basedOn w:val="DefaultParagraphFont"/>
+    <w:link w:val="Heading8"/>
+    <w:uiPriority w:val="9"/>
+    <w:semiHidden/>
+    <w:rsid w:val="00FD0AB9"/>
+    <w:rPr>
+      <w:rFonts w:asciiTheme="majorHAnsi" w:eastAsiaTheme="majorEastAsia" w:hAnsiTheme="majorHAnsi" w:cstheme="majorBidi"/>
+      <w:color w:val="404040" w:themeColor="text1" w:themeTint="BF"/>
+      <w:sz w:val="20"/>
+      <w:szCs w:val="20"/>
+    </w:rPr>
+  </w:style>
+  <w:style w:type="character" w:customStyle="1" w:styleId="Heading9Char">
+    <w:name w:val="Heading 9 Char"/>
+    <w:basedOn w:val="DefaultParagraphFont"/>
+    <w:link w:val="Heading9"/>
+    <w:uiPriority w:val="9"/>
+    <w:semiHidden/>
+    <w:rsid w:val="00FD0AB9"/>
+    <w:rPr>
+      <w:rFonts w:asciiTheme="majorHAnsi" w:eastAsiaTheme="majorEastAsia" w:hAnsiTheme="majorHAnsi" w:cstheme="majorBidi"/>
+      <w:i/>
+      <w:iCs/>
+      <w:color w:val="404040" w:themeColor="text1" w:themeTint="BF"/>
+      <w:sz w:val="20"/>
+      <w:szCs w:val="20"/>
+    </w:rPr>
+  </w:style>
+  <w:style w:type="table" w:styleId="LightGrid">
+    <w:name w:val="Light Grid"/>
+    <w:basedOn w:val="TableNormal"/>
+    <w:uiPriority w:val="62"/>
+    <w:rsid w:val="00FD0AB9"/>
+    <w:tblPr>
+      <w:tblStyleRowBandSize w:val="1"/>
+      <w:tblStyleColBandSize w:val="1"/>
+      <w:tblInd w:w="0" w:type="dxa"/>
+      <w:tblBorders>
+        <w:top w:val="single" w:sz="8" w:space="0" w:color="000000" w:themeColor="text1"/>
+        <w:left w:val="single" w:sz="8" w:space="0" w:color="000000" w:themeColor="text1"/>
+        <w:bottom w:val="single" w:sz="8" w:space="0" w:color="000000" w:themeColor="text1"/>
+        <w:right w:val="single" w:sz="8" w:space="0" w:color="000000" w:themeColor="text1"/>
+        <w:insideH w:val="single" w:sz="8" w:space="0" w:color="000000" w:themeColor="text1"/>
+        <w:insideV w:val="single" w:sz="8" w:space="0" w:color="000000" w:themeColor="text1"/>
+      </w:tblBorders>
+      <w:tblCellMar>
+        <w:top w:w="0" w:type="dxa"/>
+        <w:left w:w="108" w:type="dxa"/>
+        <w:bottom w:w="0" w:type="dxa"/>
+        <w:right w:w="108" w:type="dxa"/>
+      </w:tblCellMar>
+    </w:tblPr>
+    <w:tblStylePr w:type="firstRow">
+      <w:pPr>
+        <w:spacing w:before="0" w:after="0" w:line="240" w:lineRule="auto"/>
+      </w:pPr>
+      <w:rPr>
+        <w:rFonts w:asciiTheme="majorHAnsi" w:eastAsiaTheme="majorEastAsia" w:hAnsiTheme="majorHAnsi" w:cstheme="majorBidi"/>
+        <w:b/>
+        <w:bCs/>
+      </w:rPr>
+      <w:tblPr/>
+      <w:tcPr>
+        <w:tcBorders>
+          <w:top w:val="single" w:sz="8" w:space="0" w:color="000000" w:themeColor="text1"/>
+          <w:left w:val="single" w:sz="8" w:space="0" w:color="000000" w:themeColor="text1"/>
+          <w:bottom w:val="single" w:sz="18" w:space="0" w:color="000000" w:themeColor="text1"/>
+          <w:right w:val="single" w:sz="8" w:space="0" w:color="000000" w:themeColor="text1"/>
+          <w:insideH w:val="nil"/>
+          <w:insideV w:val="single" w:sz="8" w:space="0" w:color="000000" w:themeColor="text1"/>
+        </w:tcBorders>
+      </w:tcPr>
+    </w:tblStylePr>
+    <w:tblStylePr w:type="lastRow">
+      <w:pPr>
+        <w:spacing w:before="0" w:after="0" w:line="240" w:lineRule="auto"/>
+      </w:pPr>
+      <w:rPr>
+        <w:rFonts w:asciiTheme="majorHAnsi" w:eastAsiaTheme="majorEastAsia" w:hAnsiTheme="majorHAnsi" w:cstheme="majorBidi"/>
+        <w:b/>
+        <w:bCs/>
+      </w:rPr>
+      <w:tblPr/>
+      <w:tcPr>
+        <w:tcBorders>
+          <w:top w:val="double" w:sz="6" w:space="0" w:color="000000" w:themeColor="text1"/>
+          <w:left w:val="single" w:sz="8" w:space="0" w:color="000000" w:themeColor="text1"/>
+          <w:bottom w:val="single" w:sz="8" w:space="0" w:color="000000" w:themeColor="text1"/>
+          <w:right w:val="single" w:sz="8" w:space="0" w:color="000000" w:themeColor="text1"/>
+          <w:insideH w:val="nil"/>
+          <w:insideV w:val="single" w:sz="8" w:space="0" w:color="000000" w:themeColor="text1"/>
+        </w:tcBorders>
+      </w:tcPr>
+    </w:tblStylePr>
+    <w:tblStylePr w:type="firstCol">
+      <w:rPr>
+        <w:rFonts w:asciiTheme="majorHAnsi" w:eastAsiaTheme="majorEastAsia" w:hAnsiTheme="majorHAnsi" w:cstheme="majorBidi"/>
+        <w:b/>
+        <w:bCs/>
+      </w:rPr>
+    </w:tblStylePr>
+    <w:tblStylePr w:type="lastCol">
+      <w:rPr>
+        <w:rFonts w:asciiTheme="majorHAnsi" w:eastAsiaTheme="majorEastAsia" w:hAnsiTheme="majorHAnsi" w:cstheme="majorBidi"/>
+        <w:b/>
+        <w:bCs/>
+      </w:rPr>
+      <w:tblPr/>
+      <w:tcPr>
+        <w:tcBorders>
+          <w:top w:val="single" w:sz="8" w:space="0" w:color="000000" w:themeColor="text1"/>
+          <w:left w:val="single" w:sz="8" w:space="0" w:color="000000" w:themeColor="text1"/>
+          <w:bottom w:val="single" w:sz="8" w:space="0" w:color="000000" w:themeColor="text1"/>
+          <w:right w:val="single" w:sz="8" w:space="0" w:color="000000" w:themeColor="text1"/>
+        </w:tcBorders>
+      </w:tcPr>
+    </w:tblStylePr>
+    <w:tblStylePr w:type="band1Vert">
+      <w:tblPr/>
+      <w:tcPr>
+        <w:tcBorders>
+          <w:top w:val="single" w:sz="8" w:space="0" w:color="000000" w:themeColor="text1"/>
+          <w:left w:val="single" w:sz="8" w:space="0" w:color="000000" w:themeColor="text1"/>
+          <w:bottom w:val="single" w:sz="8" w:space="0" w:color="000000" w:themeColor="text1"/>
+          <w:right w:val="single" w:sz="8" w:space="0" w:color="000000" w:themeColor="text1"/>
+        </w:tcBorders>
+        <w:shd w:val="clear" w:color="auto" w:fill="C0C0C0" w:themeFill="text1" w:themeFillTint="3F"/>
+      </w:tcPr>
+    </w:tblStylePr>
+    <w:tblStylePr w:type="band1Horz">
+      <w:tblPr/>
+      <w:tcPr>
+        <w:tcBorders>
+          <w:top w:val="single" w:sz="8" w:space="0" w:color="000000" w:themeColor="text1"/>
+          <w:left w:val="single" w:sz="8" w:space="0" w:color="000000" w:themeColor="text1"/>
+          <w:bottom w:val="single" w:sz="8" w:space="0" w:color="000000" w:themeColor="text1"/>
+          <w:right w:val="single" w:sz="8" w:space="0" w:color="000000" w:themeColor="text1"/>
+          <w:insideV w:val="single" w:sz="8" w:space="0" w:color="000000" w:themeColor="text1"/>
+        </w:tcBorders>
+        <w:shd w:val="clear" w:color="auto" w:fill="C0C0C0" w:themeFill="text1" w:themeFillTint="3F"/>
+      </w:tcPr>
+    </w:tblStylePr>
+    <w:tblStylePr w:type="band2Horz">
+      <w:tblPr/>
+      <w:tcPr>
+        <w:tcBorders>
+          <w:top w:val="single" w:sz="8" w:space="0" w:color="000000" w:themeColor="text1"/>
+          <w:left w:val="single" w:sz="8" w:space="0" w:color="000000" w:themeColor="text1"/>
+          <w:bottom w:val="single" w:sz="8" w:space="0" w:color="000000" w:themeColor="text1"/>
+          <w:right w:val="single" w:sz="8" w:space="0" w:color="000000" w:themeColor="text1"/>
+          <w:insideV w:val="single" w:sz="8" w:space="0" w:color="000000" w:themeColor="text1"/>
+        </w:tcBorders>
+      </w:tcPr>
+    </w:tblStylePr>
+  </w:style>
+  <w:style w:type="paragraph" w:styleId="FootnoteText">
+    <w:name w:val="footnote text"/>
+    <w:basedOn w:val="Normal"/>
+    <w:link w:val="FootnoteTextChar"/>
+    <w:uiPriority w:val="99"/>
+    <w:unhideWhenUsed/>
+    <w:rsid w:val="00B9223C"/>
+    <w:rPr>
+      <w:sz w:val="24"/>
+      <w:szCs w:val="24"/>
+    </w:rPr>
+  </w:style>
+  <w:style w:type="character" w:customStyle="1" w:styleId="FootnoteTextChar">
+    <w:name w:val="Footnote Text Char"/>
+    <w:basedOn w:val="DefaultParagraphFont"/>
+    <w:link w:val="FootnoteText"/>
+    <w:uiPriority w:val="99"/>
+    <w:rsid w:val="00B9223C"/>
+    <w:rPr>
+      <w:rFonts w:eastAsiaTheme="minorHAnsi"/>
+    </w:rPr>
+  </w:style>
+  <w:style w:type="character" w:styleId="FootnoteReference">
+    <w:name w:val="footnote reference"/>
     <w:basedOn w:val="DefaultParagraphFont"/>
     <w:uiPriority w:val="99"/>
     <w:unhideWhenUsed/>
-    <w:rsid w:val="00583BC5"/>
-    <w:rPr>
-      <w:color w:val="0000FF" w:themeColor="hyperlink"/>
-      <w:u w:val="single"/>
+    <w:rsid w:val="00B9223C"/>
+    <w:rPr>
+      <w:vertAlign w:val="superscript"/>
     </w:rPr>
   </w:style>
   <w:style w:type="paragraph" w:styleId="ListParagraph">
@@ -1015,32 +2343,22 @@
     <w:basedOn w:val="Normal"/>
     <w:uiPriority w:val="34"/>
     <w:qFormat/>
-    <w:rsid w:val="00583BC5"/>
+    <w:rsid w:val="004468D0"/>
     <w:pPr>
       <w:ind w:left="720"/>
       <w:contextualSpacing/>
     </w:pPr>
-  </w:style>
-  <w:style w:type="character" w:customStyle="1" w:styleId="Heading2Char">
-    <w:name w:val="Heading 2 Char"/>
-    <w:basedOn w:val="DefaultParagraphFont"/>
-    <w:link w:val="Heading2"/>
-    <w:uiPriority w:val="9"/>
-    <w:rsid w:val="00327E91"/>
-    <w:rPr>
-      <w:rFonts w:asciiTheme="majorHAnsi" w:eastAsiaTheme="majorEastAsia" w:hAnsiTheme="majorHAnsi" w:cstheme="majorBidi"/>
-      <w:b/>
-      <w:bCs/>
-      <w:color w:val="4F81BD" w:themeColor="accent1"/>
-      <w:sz w:val="26"/>
-      <w:szCs w:val="26"/>
+    <w:rPr>
+      <w:rFonts w:eastAsiaTheme="minorEastAsia"/>
+      <w:sz w:val="24"/>
+      <w:szCs w:val="24"/>
     </w:rPr>
   </w:style>
   <w:style w:type="table" w:styleId="TableGrid">
     <w:name w:val="Table Grid"/>
     <w:basedOn w:val="TableNormal"/>
     <w:uiPriority w:val="59"/>
-    <w:rsid w:val="00691541"/>
+    <w:rsid w:val="004468D0"/>
     <w:tblPr>
       <w:tblInd w:w="0" w:type="dxa"/>
       <w:tblBorders>
@@ -1095,6 +2413,8 @@
     <w:lsdException w:name="toc 7" w:uiPriority="39"/>
     <w:lsdException w:name="toc 8" w:uiPriority="39"/>
     <w:lsdException w:name="toc 9" w:uiPriority="39"/>
+    <w:lsdException w:name="header" w:qFormat="1"/>
+    <w:lsdException w:name="footer" w:qFormat="1"/>
     <w:lsdException w:name="caption" w:uiPriority="35" w:qFormat="1"/>
     <w:lsdException w:name="Title" w:semiHidden="0" w:uiPriority="10" w:unhideWhenUsed="0" w:qFormat="1"/>
     <w:lsdException w:name="Default Paragraph Font" w:uiPriority="1"/>
@@ -1217,28 +2537,39 @@
   <w:style w:type="paragraph" w:default="1" w:styleId="Normal">
     <w:name w:val="Normal"/>
     <w:qFormat/>
+    <w:rsid w:val="00FD0AB9"/>
+    <w:rPr>
+      <w:rFonts w:eastAsiaTheme="minorHAnsi"/>
+      <w:sz w:val="22"/>
+      <w:szCs w:val="22"/>
+    </w:rPr>
   </w:style>
   <w:style w:type="paragraph" w:styleId="Heading1">
     <w:name w:val="heading 1"/>
     <w:basedOn w:val="Normal"/>
     <w:next w:val="Normal"/>
     <w:link w:val="Heading1Char"/>
+    <w:autoRedefine/>
     <w:uiPriority w:val="9"/>
     <w:qFormat/>
-    <w:rsid w:val="003E31D9"/>
+    <w:rsid w:val="00FD0AB9"/>
     <w:pPr>
       <w:keepNext/>
       <w:keepLines/>
-      <w:spacing w:before="480"/>
+      <w:pageBreakBefore/>
+      <w:numPr>
+        <w:numId w:val="1"/>
+      </w:numPr>
+      <w:spacing w:before="480" w:after="120"/>
       <w:outlineLvl w:val="0"/>
     </w:pPr>
     <w:rPr>
       <w:rFonts w:asciiTheme="majorHAnsi" w:eastAsiaTheme="majorEastAsia" w:hAnsiTheme="majorHAnsi" w:cstheme="majorBidi"/>
       <w:b/>
       <w:bCs/>
-      <w:color w:val="345A8A" w:themeColor="accent1" w:themeShade="B5"/>
-      <w:sz w:val="32"/>
-      <w:szCs w:val="32"/>
+      <w:color w:val="000000" w:themeColor="text1"/>
+      <w:sz w:val="28"/>
+      <w:szCs w:val="28"/>
     </w:rPr>
   </w:style>
   <w:style w:type="paragraph" w:styleId="Heading2">
@@ -1246,23 +2577,215 @@
     <w:basedOn w:val="Normal"/>
     <w:next w:val="Normal"/>
     <w:link w:val="Heading2Char"/>
+    <w:autoRedefine/>
+    <w:uiPriority w:val="9"/>
+    <w:qFormat/>
+    <w:rsid w:val="00FD0AB9"/>
+    <w:pPr>
+      <w:keepNext/>
+      <w:keepLines/>
+      <w:numPr>
+        <w:ilvl w:val="1"/>
+        <w:numId w:val="1"/>
+      </w:numPr>
+      <w:spacing w:before="240" w:after="120"/>
+      <w:outlineLvl w:val="1"/>
+    </w:pPr>
+    <w:rPr>
+      <w:rFonts w:asciiTheme="majorHAnsi" w:eastAsiaTheme="majorEastAsia" w:hAnsiTheme="majorHAnsi" w:cstheme="majorBidi"/>
+      <w:b/>
+      <w:bCs/>
+      <w:color w:val="000000" w:themeColor="text1"/>
+      <w:sz w:val="26"/>
+      <w:szCs w:val="26"/>
+    </w:rPr>
+  </w:style>
+  <w:style w:type="paragraph" w:styleId="Heading3">
+    <w:name w:val="heading 3"/>
+    <w:basedOn w:val="Normal"/>
+    <w:next w:val="Normal"/>
+    <w:link w:val="Heading3Char"/>
+    <w:autoRedefine/>
+    <w:uiPriority w:val="9"/>
+    <w:qFormat/>
+    <w:rsid w:val="00FD0AB9"/>
+    <w:pPr>
+      <w:keepNext/>
+      <w:keepLines/>
+      <w:numPr>
+        <w:ilvl w:val="2"/>
+        <w:numId w:val="1"/>
+      </w:numPr>
+      <w:spacing w:before="240" w:after="120"/>
+      <w:outlineLvl w:val="2"/>
+    </w:pPr>
+    <w:rPr>
+      <w:rFonts w:asciiTheme="majorHAnsi" w:eastAsiaTheme="majorEastAsia" w:hAnsiTheme="majorHAnsi" w:cstheme="majorBidi"/>
+      <w:b/>
+      <w:bCs/>
+      <w:color w:val="000000" w:themeColor="text1"/>
+    </w:rPr>
+  </w:style>
+  <w:style w:type="paragraph" w:styleId="Heading4">
+    <w:name w:val="heading 4"/>
+    <w:basedOn w:val="Normal"/>
+    <w:next w:val="Normal"/>
+    <w:link w:val="Heading4Char"/>
+    <w:autoRedefine/>
+    <w:uiPriority w:val="9"/>
+    <w:qFormat/>
+    <w:rsid w:val="00FD0AB9"/>
+    <w:pPr>
+      <w:keepNext/>
+      <w:keepLines/>
+      <w:numPr>
+        <w:ilvl w:val="3"/>
+        <w:numId w:val="1"/>
+      </w:numPr>
+      <w:spacing w:before="240" w:after="120"/>
+      <w:outlineLvl w:val="3"/>
+    </w:pPr>
+    <w:rPr>
+      <w:rFonts w:asciiTheme="majorHAnsi" w:eastAsiaTheme="majorEastAsia" w:hAnsiTheme="majorHAnsi" w:cstheme="majorBidi"/>
+      <w:b/>
+      <w:bCs/>
+      <w:i/>
+      <w:iCs/>
+    </w:rPr>
+  </w:style>
+  <w:style w:type="paragraph" w:styleId="Heading5">
+    <w:name w:val="heading 5"/>
+    <w:basedOn w:val="Normal"/>
+    <w:next w:val="Normal"/>
+    <w:link w:val="Heading5Char"/>
+    <w:autoRedefine/>
     <w:uiPriority w:val="9"/>
     <w:unhideWhenUsed/>
     <w:qFormat/>
-    <w:rsid w:val="00327E91"/>
+    <w:rsid w:val="00FD0AB9"/>
     <w:pPr>
       <w:keepNext/>
       <w:keepLines/>
+      <w:numPr>
+        <w:ilvl w:val="4"/>
+        <w:numId w:val="1"/>
+      </w:numPr>
+      <w:spacing w:before="240" w:after="120"/>
+      <w:outlineLvl w:val="4"/>
+    </w:pPr>
+    <w:rPr>
+      <w:rFonts w:asciiTheme="majorHAnsi" w:eastAsiaTheme="majorEastAsia" w:hAnsiTheme="majorHAnsi" w:cstheme="majorBidi"/>
+      <w:i/>
+      <w:color w:val="000000" w:themeColor="text1"/>
+    </w:rPr>
+  </w:style>
+  <w:style w:type="paragraph" w:styleId="Heading6">
+    <w:name w:val="heading 6"/>
+    <w:basedOn w:val="Normal"/>
+    <w:next w:val="Normal"/>
+    <w:link w:val="Heading6Char"/>
+    <w:autoRedefine/>
+    <w:uiPriority w:val="9"/>
+    <w:unhideWhenUsed/>
+    <w:rsid w:val="00FD0AB9"/>
+    <w:pPr>
+      <w:keepNext/>
+      <w:keepLines/>
+      <w:numPr>
+        <w:ilvl w:val="5"/>
+        <w:numId w:val="1"/>
+      </w:numPr>
       <w:spacing w:before="200"/>
-      <w:outlineLvl w:val="1"/>
+      <w:outlineLvl w:val="5"/>
     </w:pPr>
     <w:rPr>
       <w:rFonts w:asciiTheme="majorHAnsi" w:eastAsiaTheme="majorEastAsia" w:hAnsiTheme="majorHAnsi" w:cstheme="majorBidi"/>
-      <w:b/>
-      <w:bCs/>
-      <w:color w:val="4F81BD" w:themeColor="accent1"/>
-      <w:sz w:val="26"/>
-      <w:szCs w:val="26"/>
+      <w:i/>
+      <w:iCs/>
+      <w:color w:val="262626" w:themeColor="text1" w:themeTint="D9"/>
+    </w:rPr>
+  </w:style>
+  <w:style w:type="paragraph" w:styleId="Heading7">
+    <w:name w:val="heading 7"/>
+    <w:basedOn w:val="Normal"/>
+    <w:next w:val="Normal"/>
+    <w:link w:val="Heading7Char"/>
+    <w:autoRedefine/>
+    <w:uiPriority w:val="9"/>
+    <w:semiHidden/>
+    <w:unhideWhenUsed/>
+    <w:rsid w:val="00FD0AB9"/>
+    <w:pPr>
+      <w:keepNext/>
+      <w:keepLines/>
+      <w:numPr>
+        <w:ilvl w:val="6"/>
+        <w:numId w:val="1"/>
+      </w:numPr>
+      <w:spacing w:before="200"/>
+      <w:outlineLvl w:val="6"/>
+    </w:pPr>
+    <w:rPr>
+      <w:rFonts w:asciiTheme="majorHAnsi" w:eastAsiaTheme="majorEastAsia" w:hAnsiTheme="majorHAnsi" w:cstheme="majorBidi"/>
+      <w:i/>
+      <w:iCs/>
+      <w:color w:val="404040" w:themeColor="text1" w:themeTint="BF"/>
+    </w:rPr>
+  </w:style>
+  <w:style w:type="paragraph" w:styleId="Heading8">
+    <w:name w:val="heading 8"/>
+    <w:basedOn w:val="Normal"/>
+    <w:next w:val="Normal"/>
+    <w:link w:val="Heading8Char"/>
+    <w:uiPriority w:val="9"/>
+    <w:semiHidden/>
+    <w:unhideWhenUsed/>
+    <w:qFormat/>
+    <w:rsid w:val="00FD0AB9"/>
+    <w:pPr>
+      <w:keepNext/>
+      <w:keepLines/>
+      <w:numPr>
+        <w:ilvl w:val="7"/>
+        <w:numId w:val="1"/>
+      </w:numPr>
+      <w:spacing w:before="200"/>
+      <w:outlineLvl w:val="7"/>
+    </w:pPr>
+    <w:rPr>
+      <w:rFonts w:asciiTheme="majorHAnsi" w:eastAsiaTheme="majorEastAsia" w:hAnsiTheme="majorHAnsi" w:cstheme="majorBidi"/>
+      <w:color w:val="404040" w:themeColor="text1" w:themeTint="BF"/>
+      <w:sz w:val="20"/>
+      <w:szCs w:val="20"/>
+    </w:rPr>
+  </w:style>
+  <w:style w:type="paragraph" w:styleId="Heading9">
+    <w:name w:val="heading 9"/>
+    <w:basedOn w:val="Normal"/>
+    <w:next w:val="Normal"/>
+    <w:link w:val="Heading9Char"/>
+    <w:uiPriority w:val="9"/>
+    <w:semiHidden/>
+    <w:unhideWhenUsed/>
+    <w:qFormat/>
+    <w:rsid w:val="00FD0AB9"/>
+    <w:pPr>
+      <w:keepNext/>
+      <w:keepLines/>
+      <w:numPr>
+        <w:ilvl w:val="8"/>
+        <w:numId w:val="1"/>
+      </w:numPr>
+      <w:spacing w:before="200"/>
+      <w:outlineLvl w:val="8"/>
+    </w:pPr>
+    <w:rPr>
+      <w:rFonts w:asciiTheme="majorHAnsi" w:eastAsiaTheme="majorEastAsia" w:hAnsiTheme="majorHAnsi" w:cstheme="majorBidi"/>
+      <w:i/>
+      <w:iCs/>
+      <w:color w:val="404040" w:themeColor="text1" w:themeTint="BF"/>
+      <w:sz w:val="20"/>
+      <w:szCs w:val="20"/>
     </w:rPr>
   </w:style>
   <w:style w:type="character" w:default="1" w:styleId="DefaultParagraphFont">
@@ -1292,27 +2815,93 @@
     <w:semiHidden/>
     <w:unhideWhenUsed/>
   </w:style>
+  <w:style w:type="paragraph" w:styleId="Header">
+    <w:name w:val="header"/>
+    <w:basedOn w:val="Normal"/>
+    <w:link w:val="HeaderChar"/>
+    <w:uiPriority w:val="99"/>
+    <w:qFormat/>
+    <w:rsid w:val="00FD0AB9"/>
+    <w:pPr>
+      <w:pBdr>
+        <w:bottom w:val="single" w:sz="8" w:space="1" w:color="000000" w:themeColor="text1"/>
+      </w:pBdr>
+      <w:tabs>
+        <w:tab w:val="center" w:pos="4680"/>
+        <w:tab w:val="right" w:pos="9360"/>
+        <w:tab w:val="right" w:pos="12960"/>
+      </w:tabs>
+    </w:pPr>
+    <w:rPr>
+      <w:sz w:val="20"/>
+    </w:rPr>
+  </w:style>
+  <w:style w:type="character" w:customStyle="1" w:styleId="HeaderChar">
+    <w:name w:val="Header Char"/>
+    <w:basedOn w:val="DefaultParagraphFont"/>
+    <w:link w:val="Header"/>
+    <w:uiPriority w:val="99"/>
+    <w:rsid w:val="00FD0AB9"/>
+    <w:rPr>
+      <w:rFonts w:eastAsiaTheme="minorHAnsi"/>
+      <w:sz w:val="20"/>
+      <w:szCs w:val="22"/>
+    </w:rPr>
+  </w:style>
+  <w:style w:type="paragraph" w:styleId="Footer">
+    <w:name w:val="footer"/>
+    <w:basedOn w:val="Normal"/>
+    <w:link w:val="FooterChar"/>
+    <w:uiPriority w:val="99"/>
+    <w:qFormat/>
+    <w:rsid w:val="00FD0AB9"/>
+    <w:pPr>
+      <w:pBdr>
+        <w:top w:val="single" w:sz="8" w:space="1" w:color="000000" w:themeColor="text1"/>
+      </w:pBdr>
+      <w:tabs>
+        <w:tab w:val="center" w:pos="4680"/>
+        <w:tab w:val="right" w:pos="9360"/>
+      </w:tabs>
+      <w:jc w:val="right"/>
+    </w:pPr>
+    <w:rPr>
+      <w:sz w:val="20"/>
+    </w:rPr>
+  </w:style>
+  <w:style w:type="character" w:customStyle="1" w:styleId="FooterChar">
+    <w:name w:val="Footer Char"/>
+    <w:basedOn w:val="DefaultParagraphFont"/>
+    <w:link w:val="Footer"/>
+    <w:uiPriority w:val="99"/>
+    <w:rsid w:val="00FD0AB9"/>
+    <w:rPr>
+      <w:rFonts w:eastAsiaTheme="minorHAnsi"/>
+      <w:sz w:val="20"/>
+      <w:szCs w:val="22"/>
+    </w:rPr>
+  </w:style>
   <w:style w:type="paragraph" w:styleId="Title">
     <w:name w:val="Title"/>
     <w:basedOn w:val="Normal"/>
     <w:next w:val="Normal"/>
     <w:link w:val="TitleChar"/>
+    <w:autoRedefine/>
     <w:uiPriority w:val="10"/>
     <w:qFormat/>
-    <w:rsid w:val="003E31D9"/>
+    <w:rsid w:val="00FD0AB9"/>
     <w:pPr>
-      <w:pBdr>
-        <w:bottom w:val="single" w:sz="8" w:space="4" w:color="4F81BD" w:themeColor="accent1"/>
-      </w:pBdr>
-      <w:spacing w:after="300"/>
+      <w:spacing w:before="960" w:after="960"/>
       <w:contextualSpacing/>
+      <w:jc w:val="center"/>
     </w:pPr>
     <w:rPr>
-      <w:rFonts w:asciiTheme="majorHAnsi" w:eastAsiaTheme="majorEastAsia" w:hAnsiTheme="majorHAnsi" w:cstheme="majorBidi"/>
-      <w:color w:val="17365D" w:themeColor="text2" w:themeShade="BF"/>
-      <w:spacing w:val="5"/>
+      <w:rFonts w:eastAsiaTheme="majorEastAsia" w:cstheme="majorBidi"/>
+      <w:b/>
+      <w:color w:val="000000" w:themeColor="text1"/>
+      <w:spacing w:val="20"/>
       <w:kern w:val="28"/>
-      <w:sz w:val="52"/>
+      <w:sz w:val="36"/>
       <w:szCs w:val="52"/>
     </w:rPr>
   </w:style>
@@ -1321,14 +2910,117 @@
     <w:basedOn w:val="DefaultParagraphFont"/>
     <w:link w:val="Title"/>
     <w:uiPriority w:val="10"/>
-    <w:rsid w:val="003E31D9"/>
+    <w:rsid w:val="00FD0AB9"/>
+    <w:rPr>
+      <w:rFonts w:eastAsiaTheme="majorEastAsia" w:cstheme="majorBidi"/>
+      <w:b/>
+      <w:color w:val="000000" w:themeColor="text1"/>
+      <w:spacing w:val="20"/>
+      <w:kern w:val="28"/>
+      <w:sz w:val="36"/>
+      <w:szCs w:val="52"/>
+    </w:rPr>
+  </w:style>
+  <w:style w:type="character" w:styleId="Hyperlink">
+    <w:name w:val="Hyperlink"/>
+    <w:basedOn w:val="DefaultParagraphFont"/>
+    <w:uiPriority w:val="99"/>
+    <w:unhideWhenUsed/>
+    <w:rsid w:val="00FD0AB9"/>
+    <w:rPr>
+      <w:color w:val="0000FF" w:themeColor="hyperlink"/>
+      <w:u w:val="single"/>
+    </w:rPr>
+  </w:style>
+  <w:style w:type="paragraph" w:customStyle="1" w:styleId="Contents">
+    <w:name w:val="Contents"/>
+    <w:basedOn w:val="Title"/>
+    <w:next w:val="Normal"/>
+    <w:autoRedefine/>
+    <w:qFormat/>
+    <w:rsid w:val="00FD0AB9"/>
+    <w:pPr>
+      <w:pageBreakBefore/>
+      <w:spacing w:before="480" w:after="240"/>
+      <w:jc w:val="left"/>
+    </w:pPr>
+    <w:rPr>
+      <w:spacing w:val="0"/>
+      <w:sz w:val="28"/>
+    </w:rPr>
+  </w:style>
+  <w:style w:type="paragraph" w:styleId="Subtitle">
+    <w:name w:val="Subtitle"/>
+    <w:basedOn w:val="Normal"/>
+    <w:next w:val="Normal"/>
+    <w:link w:val="SubtitleChar"/>
+    <w:uiPriority w:val="11"/>
+    <w:qFormat/>
+    <w:rsid w:val="00FD0AB9"/>
+    <w:pPr>
+      <w:numPr>
+        <w:ilvl w:val="1"/>
+      </w:numPr>
+      <w:spacing w:before="240" w:after="240"/>
+      <w:jc w:val="center"/>
+    </w:pPr>
     <w:rPr>
       <w:rFonts w:asciiTheme="majorHAnsi" w:eastAsiaTheme="majorEastAsia" w:hAnsiTheme="majorHAnsi" w:cstheme="majorBidi"/>
-      <w:color w:val="17365D" w:themeColor="text2" w:themeShade="BF"/>
-      <w:spacing w:val="5"/>
-      <w:kern w:val="28"/>
-      <w:sz w:val="52"/>
-      <w:szCs w:val="52"/>
+      <w:b/>
+      <w:iCs/>
+      <w:spacing w:val="20"/>
+      <w:sz w:val="28"/>
+      <w:szCs w:val="24"/>
+      <w:lang w:bidi="en-US"/>
+    </w:rPr>
+  </w:style>
+  <w:style w:type="character" w:customStyle="1" w:styleId="SubtitleChar">
+    <w:name w:val="Subtitle Char"/>
+    <w:basedOn w:val="DefaultParagraphFont"/>
+    <w:link w:val="Subtitle"/>
+    <w:uiPriority w:val="11"/>
+    <w:rsid w:val="00FD0AB9"/>
+    <w:rPr>
+      <w:rFonts w:asciiTheme="majorHAnsi" w:eastAsiaTheme="majorEastAsia" w:hAnsiTheme="majorHAnsi" w:cstheme="majorBidi"/>
+      <w:b/>
+      <w:iCs/>
+      <w:spacing w:val="20"/>
+      <w:sz w:val="28"/>
+      <w:lang w:bidi="en-US"/>
+    </w:rPr>
+  </w:style>
+  <w:style w:type="paragraph" w:customStyle="1" w:styleId="Identifier">
+    <w:name w:val="Identifier"/>
+    <w:basedOn w:val="Subtitle"/>
+    <w:next w:val="Normal"/>
+    <w:qFormat/>
+    <w:rsid w:val="00FD0AB9"/>
+  </w:style>
+  <w:style w:type="paragraph" w:styleId="BalloonText">
+    <w:name w:val="Balloon Text"/>
+    <w:basedOn w:val="Normal"/>
+    <w:link w:val="BalloonTextChar"/>
+    <w:uiPriority w:val="99"/>
+    <w:semiHidden/>
+    <w:unhideWhenUsed/>
+    <w:rsid w:val="00FD0AB9"/>
+    <w:rPr>
+      <w:rFonts w:ascii="Lucida Grande" w:hAnsi="Lucida Grande" w:cs="Lucida Grande"/>
+      <w:sz w:val="18"/>
+      <w:szCs w:val="18"/>
+    </w:rPr>
+  </w:style>
+  <w:style w:type="character" w:customStyle="1" w:styleId="BalloonTextChar">
+    <w:name w:val="Balloon Text Char"/>
+    <w:basedOn w:val="DefaultParagraphFont"/>
+    <w:link w:val="BalloonText"/>
+    <w:uiPriority w:val="99"/>
+    <w:semiHidden/>
+    <w:rsid w:val="00FD0AB9"/>
+    <w:rPr>
+      <w:rFonts w:ascii="Lucida Grande" w:eastAsiaTheme="minorHAnsi" w:hAnsi="Lucida Grande" w:cs="Lucida Grande"/>
+      <w:sz w:val="18"/>
+      <w:szCs w:val="18"/>
     </w:rPr>
   </w:style>
   <w:style w:type="character" w:customStyle="1" w:styleId="Heading1Char">
@@ -1336,25 +3028,294 @@
     <w:basedOn w:val="DefaultParagraphFont"/>
     <w:link w:val="Heading1"/>
     <w:uiPriority w:val="9"/>
-    <w:rsid w:val="003E31D9"/>
+    <w:rsid w:val="00FD0AB9"/>
     <w:rPr>
       <w:rFonts w:asciiTheme="majorHAnsi" w:eastAsiaTheme="majorEastAsia" w:hAnsiTheme="majorHAnsi" w:cstheme="majorBidi"/>
       <w:b/>
       <w:bCs/>
-      <w:color w:val="345A8A" w:themeColor="accent1" w:themeShade="B5"/>
-      <w:sz w:val="32"/>
-      <w:szCs w:val="32"/>
-    </w:rPr>
-  </w:style>
-  <w:style w:type="character" w:styleId="Hyperlink">
-    <w:name w:val="Hyperlink"/>
+      <w:color w:val="000000" w:themeColor="text1"/>
+      <w:sz w:val="28"/>
+      <w:szCs w:val="28"/>
+    </w:rPr>
+  </w:style>
+  <w:style w:type="character" w:customStyle="1" w:styleId="Heading2Char">
+    <w:name w:val="Heading 2 Char"/>
+    <w:basedOn w:val="DefaultParagraphFont"/>
+    <w:link w:val="Heading2"/>
+    <w:uiPriority w:val="9"/>
+    <w:rsid w:val="00FD0AB9"/>
+    <w:rPr>
+      <w:rFonts w:asciiTheme="majorHAnsi" w:eastAsiaTheme="majorEastAsia" w:hAnsiTheme="majorHAnsi" w:cstheme="majorBidi"/>
+      <w:b/>
+      <w:bCs/>
+      <w:color w:val="000000" w:themeColor="text1"/>
+      <w:sz w:val="26"/>
+      <w:szCs w:val="26"/>
+    </w:rPr>
+  </w:style>
+  <w:style w:type="character" w:customStyle="1" w:styleId="Heading3Char">
+    <w:name w:val="Heading 3 Char"/>
+    <w:basedOn w:val="DefaultParagraphFont"/>
+    <w:link w:val="Heading3"/>
+    <w:uiPriority w:val="9"/>
+    <w:rsid w:val="00FD0AB9"/>
+    <w:rPr>
+      <w:rFonts w:asciiTheme="majorHAnsi" w:eastAsiaTheme="majorEastAsia" w:hAnsiTheme="majorHAnsi" w:cstheme="majorBidi"/>
+      <w:b/>
+      <w:bCs/>
+      <w:color w:val="000000" w:themeColor="text1"/>
+      <w:sz w:val="22"/>
+      <w:szCs w:val="22"/>
+    </w:rPr>
+  </w:style>
+  <w:style w:type="character" w:customStyle="1" w:styleId="Heading4Char">
+    <w:name w:val="Heading 4 Char"/>
+    <w:basedOn w:val="DefaultParagraphFont"/>
+    <w:link w:val="Heading4"/>
+    <w:uiPriority w:val="9"/>
+    <w:rsid w:val="00FD0AB9"/>
+    <w:rPr>
+      <w:rFonts w:asciiTheme="majorHAnsi" w:eastAsiaTheme="majorEastAsia" w:hAnsiTheme="majorHAnsi" w:cstheme="majorBidi"/>
+      <w:b/>
+      <w:bCs/>
+      <w:i/>
+      <w:iCs/>
+      <w:sz w:val="22"/>
+      <w:szCs w:val="22"/>
+    </w:rPr>
+  </w:style>
+  <w:style w:type="character" w:customStyle="1" w:styleId="Heading5Char">
+    <w:name w:val="Heading 5 Char"/>
+    <w:basedOn w:val="DefaultParagraphFont"/>
+    <w:link w:val="Heading5"/>
+    <w:uiPriority w:val="9"/>
+    <w:rsid w:val="00FD0AB9"/>
+    <w:rPr>
+      <w:rFonts w:asciiTheme="majorHAnsi" w:eastAsiaTheme="majorEastAsia" w:hAnsiTheme="majorHAnsi" w:cstheme="majorBidi"/>
+      <w:i/>
+      <w:color w:val="000000" w:themeColor="text1"/>
+      <w:sz w:val="22"/>
+      <w:szCs w:val="22"/>
+    </w:rPr>
+  </w:style>
+  <w:style w:type="character" w:customStyle="1" w:styleId="Heading6Char">
+    <w:name w:val="Heading 6 Char"/>
+    <w:basedOn w:val="DefaultParagraphFont"/>
+    <w:link w:val="Heading6"/>
+    <w:uiPriority w:val="9"/>
+    <w:rsid w:val="00FD0AB9"/>
+    <w:rPr>
+      <w:rFonts w:asciiTheme="majorHAnsi" w:eastAsiaTheme="majorEastAsia" w:hAnsiTheme="majorHAnsi" w:cstheme="majorBidi"/>
+      <w:i/>
+      <w:iCs/>
+      <w:color w:val="262626" w:themeColor="text1" w:themeTint="D9"/>
+      <w:sz w:val="22"/>
+      <w:szCs w:val="22"/>
+    </w:rPr>
+  </w:style>
+  <w:style w:type="character" w:customStyle="1" w:styleId="Heading7Char">
+    <w:name w:val="Heading 7 Char"/>
+    <w:basedOn w:val="DefaultParagraphFont"/>
+    <w:link w:val="Heading7"/>
+    <w:uiPriority w:val="9"/>
+    <w:semiHidden/>
+    <w:rsid w:val="00FD0AB9"/>
+    <w:rPr>
+      <w:rFonts w:asciiTheme="majorHAnsi" w:eastAsiaTheme="majorEastAsia" w:hAnsiTheme="majorHAnsi" w:cstheme="majorBidi"/>
+      <w:i/>
+      <w:iCs/>
+      <w:color w:val="404040" w:themeColor="text1" w:themeTint="BF"/>
+      <w:sz w:val="22"/>
+      <w:szCs w:val="22"/>
+    </w:rPr>
+  </w:style>
+  <w:style w:type="character" w:customStyle="1" w:styleId="Heading8Char">
+    <w:name w:val="Heading 8 Char"/>
+    <w:basedOn w:val="DefaultParagraphFont"/>
+    <w:link w:val="Heading8"/>
+    <w:uiPriority w:val="9"/>
+    <w:semiHidden/>
+    <w:rsid w:val="00FD0AB9"/>
+    <w:rPr>
+      <w:rFonts w:asciiTheme="majorHAnsi" w:eastAsiaTheme="majorEastAsia" w:hAnsiTheme="majorHAnsi" w:cstheme="majorBidi"/>
+      <w:color w:val="404040" w:themeColor="text1" w:themeTint="BF"/>
+      <w:sz w:val="20"/>
+      <w:szCs w:val="20"/>
+    </w:rPr>
+  </w:style>
+  <w:style w:type="character" w:customStyle="1" w:styleId="Heading9Char">
+    <w:name w:val="Heading 9 Char"/>
+    <w:basedOn w:val="DefaultParagraphFont"/>
+    <w:link w:val="Heading9"/>
+    <w:uiPriority w:val="9"/>
+    <w:semiHidden/>
+    <w:rsid w:val="00FD0AB9"/>
+    <w:rPr>
+      <w:rFonts w:asciiTheme="majorHAnsi" w:eastAsiaTheme="majorEastAsia" w:hAnsiTheme="majorHAnsi" w:cstheme="majorBidi"/>
+      <w:i/>
+      <w:iCs/>
+      <w:color w:val="404040" w:themeColor="text1" w:themeTint="BF"/>
+      <w:sz w:val="20"/>
+      <w:szCs w:val="20"/>
+    </w:rPr>
+  </w:style>
+  <w:style w:type="table" w:styleId="LightGrid">
+    <w:name w:val="Light Grid"/>
+    <w:basedOn w:val="TableNormal"/>
+    <w:uiPriority w:val="62"/>
+    <w:rsid w:val="00FD0AB9"/>
+    <w:tblPr>
+      <w:tblStyleRowBandSize w:val="1"/>
+      <w:tblStyleColBandSize w:val="1"/>
+      <w:tblInd w:w="0" w:type="dxa"/>
+      <w:tblBorders>
+        <w:top w:val="single" w:sz="8" w:space="0" w:color="000000" w:themeColor="text1"/>
+        <w:left w:val="single" w:sz="8" w:space="0" w:color="000000" w:themeColor="text1"/>
+        <w:bottom w:val="single" w:sz="8" w:space="0" w:color="000000" w:themeColor="text1"/>
+        <w:right w:val="single" w:sz="8" w:space="0" w:color="000000" w:themeColor="text1"/>
+        <w:insideH w:val="single" w:sz="8" w:space="0" w:color="000000" w:themeColor="text1"/>
+        <w:insideV w:val="single" w:sz="8" w:space="0" w:color="000000" w:themeColor="text1"/>
+      </w:tblBorders>
+      <w:tblCellMar>
+        <w:top w:w="0" w:type="dxa"/>
+        <w:left w:w="108" w:type="dxa"/>
+        <w:bottom w:w="0" w:type="dxa"/>
+        <w:right w:w="108" w:type="dxa"/>
+      </w:tblCellMar>
+    </w:tblPr>
+    <w:tblStylePr w:type="firstRow">
+      <w:pPr>
+        <w:spacing w:before="0" w:after="0" w:line="240" w:lineRule="auto"/>
+      </w:pPr>
+      <w:rPr>
+        <w:rFonts w:asciiTheme="majorHAnsi" w:eastAsiaTheme="majorEastAsia" w:hAnsiTheme="majorHAnsi" w:cstheme="majorBidi"/>
+        <w:b/>
+        <w:bCs/>
+      </w:rPr>
+      <w:tblPr/>
+      <w:tcPr>
+        <w:tcBorders>
+          <w:top w:val="single" w:sz="8" w:space="0" w:color="000000" w:themeColor="text1"/>
+          <w:left w:val="single" w:sz="8" w:space="0" w:color="000000" w:themeColor="text1"/>
+          <w:bottom w:val="single" w:sz="18" w:space="0" w:color="000000" w:themeColor="text1"/>
+          <w:right w:val="single" w:sz="8" w:space="0" w:color="000000" w:themeColor="text1"/>
+          <w:insideH w:val="nil"/>
+          <w:insideV w:val="single" w:sz="8" w:space="0" w:color="000000" w:themeColor="text1"/>
+        </w:tcBorders>
+      </w:tcPr>
+    </w:tblStylePr>
+    <w:tblStylePr w:type="lastRow">
+      <w:pPr>
+        <w:spacing w:before="0" w:after="0" w:line="240" w:lineRule="auto"/>
+      </w:pPr>
+      <w:rPr>
+        <w:rFonts w:asciiTheme="majorHAnsi" w:eastAsiaTheme="majorEastAsia" w:hAnsiTheme="majorHAnsi" w:cstheme="majorBidi"/>
+        <w:b/>
+        <w:bCs/>
+      </w:rPr>
+      <w:tblPr/>
+      <w:tcPr>
+        <w:tcBorders>
+          <w:top w:val="double" w:sz="6" w:space="0" w:color="000000" w:themeColor="text1"/>
+          <w:left w:val="single" w:sz="8" w:space="0" w:color="000000" w:themeColor="text1"/>
+          <w:bottom w:val="single" w:sz="8" w:space="0" w:color="000000" w:themeColor="text1"/>
+          <w:right w:val="single" w:sz="8" w:space="0" w:color="000000" w:themeColor="text1"/>
+          <w:insideH w:val="nil"/>
+          <w:insideV w:val="single" w:sz="8" w:space="0" w:color="000000" w:themeColor="text1"/>
+        </w:tcBorders>
+      </w:tcPr>
+    </w:tblStylePr>
+    <w:tblStylePr w:type="firstCol">
+      <w:rPr>
+        <w:rFonts w:asciiTheme="majorHAnsi" w:eastAsiaTheme="majorEastAsia" w:hAnsiTheme="majorHAnsi" w:cstheme="majorBidi"/>
+        <w:b/>
+        <w:bCs/>
+      </w:rPr>
+    </w:tblStylePr>
+    <w:tblStylePr w:type="lastCol">
+      <w:rPr>
+        <w:rFonts w:asciiTheme="majorHAnsi" w:eastAsiaTheme="majorEastAsia" w:hAnsiTheme="majorHAnsi" w:cstheme="majorBidi"/>
+        <w:b/>
+        <w:bCs/>
+      </w:rPr>
+      <w:tblPr/>
+      <w:tcPr>
+        <w:tcBorders>
+          <w:top w:val="single" w:sz="8" w:space="0" w:color="000000" w:themeColor="text1"/>
+          <w:left w:val="single" w:sz="8" w:space="0" w:color="000000" w:themeColor="text1"/>
+          <w:bottom w:val="single" w:sz="8" w:space="0" w:color="000000" w:themeColor="text1"/>
+          <w:right w:val="single" w:sz="8" w:space="0" w:color="000000" w:themeColor="text1"/>
+        </w:tcBorders>
+      </w:tcPr>
+    </w:tblStylePr>
+    <w:tblStylePr w:type="band1Vert">
+      <w:tblPr/>
+      <w:tcPr>
+        <w:tcBorders>
+          <w:top w:val="single" w:sz="8" w:space="0" w:color="000000" w:themeColor="text1"/>
+          <w:left w:val="single" w:sz="8" w:space="0" w:color="000000" w:themeColor="text1"/>
+          <w:bottom w:val="single" w:sz="8" w:space="0" w:color="000000" w:themeColor="text1"/>
+          <w:right w:val="single" w:sz="8" w:space="0" w:color="000000" w:themeColor="text1"/>
+        </w:tcBorders>
+        <w:shd w:val="clear" w:color="auto" w:fill="C0C0C0" w:themeFill="text1" w:themeFillTint="3F"/>
+      </w:tcPr>
+    </w:tblStylePr>
+    <w:tblStylePr w:type="band1Horz">
+      <w:tblPr/>
+      <w:tcPr>
+        <w:tcBorders>
+          <w:top w:val="single" w:sz="8" w:space="0" w:color="000000" w:themeColor="text1"/>
+          <w:left w:val="single" w:sz="8" w:space="0" w:color="000000" w:themeColor="text1"/>
+          <w:bottom w:val="single" w:sz="8" w:space="0" w:color="000000" w:themeColor="text1"/>
+          <w:right w:val="single" w:sz="8" w:space="0" w:color="000000" w:themeColor="text1"/>
+          <w:insideV w:val="single" w:sz="8" w:space="0" w:color="000000" w:themeColor="text1"/>
+        </w:tcBorders>
+        <w:shd w:val="clear" w:color="auto" w:fill="C0C0C0" w:themeFill="text1" w:themeFillTint="3F"/>
+      </w:tcPr>
+    </w:tblStylePr>
+    <w:tblStylePr w:type="band2Horz">
+      <w:tblPr/>
+      <w:tcPr>
+        <w:tcBorders>
+          <w:top w:val="single" w:sz="8" w:space="0" w:color="000000" w:themeColor="text1"/>
+          <w:left w:val="single" w:sz="8" w:space="0" w:color="000000" w:themeColor="text1"/>
+          <w:bottom w:val="single" w:sz="8" w:space="0" w:color="000000" w:themeColor="text1"/>
+          <w:right w:val="single" w:sz="8" w:space="0" w:color="000000" w:themeColor="text1"/>
+          <w:insideV w:val="single" w:sz="8" w:space="0" w:color="000000" w:themeColor="text1"/>
+        </w:tcBorders>
+      </w:tcPr>
+    </w:tblStylePr>
+  </w:style>
+  <w:style w:type="paragraph" w:styleId="FootnoteText">
+    <w:name w:val="footnote text"/>
+    <w:basedOn w:val="Normal"/>
+    <w:link w:val="FootnoteTextChar"/>
+    <w:uiPriority w:val="99"/>
+    <w:unhideWhenUsed/>
+    <w:rsid w:val="00B9223C"/>
+    <w:rPr>
+      <w:sz w:val="24"/>
+      <w:szCs w:val="24"/>
+    </w:rPr>
+  </w:style>
+  <w:style w:type="character" w:customStyle="1" w:styleId="FootnoteTextChar">
+    <w:name w:val="Footnote Text Char"/>
+    <w:basedOn w:val="DefaultParagraphFont"/>
+    <w:link w:val="FootnoteText"/>
+    <w:uiPriority w:val="99"/>
+    <w:rsid w:val="00B9223C"/>
+    <w:rPr>
+      <w:rFonts w:eastAsiaTheme="minorHAnsi"/>
+    </w:rPr>
+  </w:style>
+  <w:style w:type="character" w:styleId="FootnoteReference">
+    <w:name w:val="footnote reference"/>
     <w:basedOn w:val="DefaultParagraphFont"/>
     <w:uiPriority w:val="99"/>
     <w:unhideWhenUsed/>
-    <w:rsid w:val="00583BC5"/>
-    <w:rPr>
-      <w:color w:val="0000FF" w:themeColor="hyperlink"/>
-      <w:u w:val="single"/>
+    <w:rsid w:val="00B9223C"/>
+    <w:rPr>
+      <w:vertAlign w:val="superscript"/>
     </w:rPr>
   </w:style>
   <w:style w:type="paragraph" w:styleId="ListParagraph">
@@ -1362,32 +3323,22 @@
     <w:basedOn w:val="Normal"/>
     <w:uiPriority w:val="34"/>
     <w:qFormat/>
-    <w:rsid w:val="00583BC5"/>
+    <w:rsid w:val="004468D0"/>
     <w:pPr>
       <w:ind w:left="720"/>
       <w:contextualSpacing/>
     </w:pPr>
-  </w:style>
-  <w:style w:type="character" w:customStyle="1" w:styleId="Heading2Char">
-    <w:name w:val="Heading 2 Char"/>
-    <w:basedOn w:val="DefaultParagraphFont"/>
-    <w:link w:val="Heading2"/>
-    <w:uiPriority w:val="9"/>
-    <w:rsid w:val="00327E91"/>
-    <w:rPr>
-      <w:rFonts w:asciiTheme="majorHAnsi" w:eastAsiaTheme="majorEastAsia" w:hAnsiTheme="majorHAnsi" w:cstheme="majorBidi"/>
-      <w:b/>
-      <w:bCs/>
-      <w:color w:val="4F81BD" w:themeColor="accent1"/>
-      <w:sz w:val="26"/>
-      <w:szCs w:val="26"/>
+    <w:rPr>
+      <w:rFonts w:eastAsiaTheme="minorEastAsia"/>
+      <w:sz w:val="24"/>
+      <w:szCs w:val="24"/>
     </w:rPr>
   </w:style>
   <w:style w:type="table" w:styleId="TableGrid">
     <w:name w:val="Table Grid"/>
     <w:basedOn w:val="TableNormal"/>
     <w:uiPriority w:val="59"/>
-    <w:rsid w:val="00691541"/>
+    <w:rsid w:val="004468D0"/>
     <w:tblPr>
       <w:tblInd w:w="0" w:type="dxa"/>
       <w:tblBorders>
@@ -1407,6 +3358,555 @@
     </w:tblPr>
   </w:style>
 </w:styles>
+</file>
+
+<file path=word/glossary/document.xml><?xml version="1.0" encoding="utf-8"?>
+<w:glossaryDocument xmlns:wpc="http://schemas.microsoft.com/office/word/2010/wordprocessingCanvas" xmlns:mo="http://schemas.microsoft.com/office/mac/office/2008/main" xmlns:mc="http://schemas.openxmlformats.org/markup-compatibility/2006" xmlns:mv="urn:schemas-microsoft-com:mac:vml" xmlns:o="urn:schemas-microsoft-com:office:office" xmlns:r="http://schemas.openxmlformats.org/officeDocument/2006/relationships" xmlns:m="http://schemas.openxmlformats.org/officeDocument/2006/math" xmlns:v="urn:schemas-microsoft-com:vml" xmlns:wp14="http://schemas.microsoft.com/office/word/2010/wordprocessingDrawing" xmlns:wp="http://schemas.openxmlformats.org/drawingml/2006/wordprocessingDrawing" xmlns:w10="urn:schemas-microsoft-com:office:word" xmlns:w="http://schemas.openxmlformats.org/wordprocessingml/2006/main" xmlns:w14="http://schemas.microsoft.com/office/word/2010/wordml" xmlns:wpg="http://schemas.microsoft.com/office/word/2010/wordprocessingGroup" xmlns:wpi="http://schemas.microsoft.com/office/word/2010/wordprocessingInk" xmlns:wne="http://schemas.microsoft.com/office/word/2006/wordml" xmlns:wps="http://schemas.microsoft.com/office/word/2010/wordprocessingShape" mc:Ignorable="w14 wp14"/>
+</file>
+
+<file path=word/glossary/fontTable.xml><?xml version="1.0" encoding="utf-8"?>
+<w:fonts xmlns:mc="http://schemas.openxmlformats.org/markup-compatibility/2006" xmlns:r="http://schemas.openxmlformats.org/officeDocument/2006/relationships" xmlns:w="http://schemas.openxmlformats.org/wordprocessingml/2006/main" xmlns:w14="http://schemas.microsoft.com/office/word/2010/wordml" mc:Ignorable="w14">
+  <w:font w:name="Times New Roman">
+    <w:panose1 w:val="02020603050405020304"/>
+    <w:charset w:val="00"/>
+    <w:family w:val="auto"/>
+    <w:pitch w:val="variable"/>
+    <w:sig w:usb0="E0002AFF" w:usb1="C0007841" w:usb2="00000009" w:usb3="00000000" w:csb0="000001FF" w:csb1="00000000"/>
+  </w:font>
+  <w:font w:name="Symbol">
+    <w:panose1 w:val="00000000000000000000"/>
+    <w:charset w:val="02"/>
+    <w:family w:val="auto"/>
+    <w:pitch w:val="variable"/>
+    <w:sig w:usb0="00000000" w:usb1="10000000" w:usb2="00000000" w:usb3="00000000" w:csb0="80000000" w:csb1="00000000"/>
+  </w:font>
+  <w:font w:name="Courier New">
+    <w:panose1 w:val="02070309020205020404"/>
+    <w:charset w:val="00"/>
+    <w:family w:val="auto"/>
+    <w:pitch w:val="variable"/>
+    <w:sig w:usb0="E0002AFF" w:usb1="C0007843" w:usb2="00000009" w:usb3="00000000" w:csb0="000001FF" w:csb1="00000000"/>
+  </w:font>
+  <w:font w:name="Wingdings">
+    <w:panose1 w:val="05000000000000000000"/>
+    <w:charset w:val="02"/>
+    <w:family w:val="auto"/>
+    <w:pitch w:val="variable"/>
+    <w:sig w:usb0="00000000" w:usb1="10000000" w:usb2="00000000" w:usb3="00000000" w:csb0="80000000" w:csb1="00000000"/>
+  </w:font>
+  <w:font w:name="Cambria">
+    <w:panose1 w:val="02040503050406030204"/>
+    <w:charset w:val="00"/>
+    <w:family w:val="auto"/>
+    <w:pitch w:val="variable"/>
+    <w:sig w:usb0="E00002FF" w:usb1="400004FF" w:usb2="00000000" w:usb3="00000000" w:csb0="0000019F" w:csb1="00000000"/>
+  </w:font>
+  <w:font w:name="ＭＳ 明朝">
+    <w:charset w:val="4E"/>
+    <w:family w:val="auto"/>
+    <w:pitch w:val="variable"/>
+    <w:sig w:usb0="E00002FF" w:usb1="6AC7FDFB" w:usb2="00000012" w:usb3="00000000" w:csb0="0002009F" w:csb1="00000000"/>
+  </w:font>
+  <w:font w:name="Calibri">
+    <w:panose1 w:val="020F0502020204030204"/>
+    <w:charset w:val="00"/>
+    <w:family w:val="auto"/>
+    <w:pitch w:val="variable"/>
+    <w:sig w:usb0="E10002FF" w:usb1="4000ACFF" w:usb2="00000009" w:usb3="00000000" w:csb0="0000019F" w:csb1="00000000"/>
+  </w:font>
+  <w:font w:name="ＭＳ ゴシック">
+    <w:charset w:val="4E"/>
+    <w:family w:val="auto"/>
+    <w:pitch w:val="variable"/>
+    <w:sig w:usb0="E00002FF" w:usb1="6AC7FDFB" w:usb2="00000012" w:usb3="00000000" w:csb0="0002009F" w:csb1="00000000"/>
+  </w:font>
+  <w:font w:name="Lucida Grande">
+    <w:panose1 w:val="020B0600040502020204"/>
+    <w:charset w:val="00"/>
+    <w:family w:val="auto"/>
+    <w:pitch w:val="variable"/>
+    <w:sig w:usb0="E1000AEF" w:usb1="5000A1FF" w:usb2="00000000" w:usb3="00000000" w:csb0="000001BF" w:csb1="00000000"/>
+  </w:font>
+  <w:font w:name="Helvetica">
+    <w:panose1 w:val="00000000000000000000"/>
+    <w:charset w:val="00"/>
+    <w:family w:val="auto"/>
+    <w:pitch w:val="variable"/>
+    <w:sig w:usb0="E00002FF" w:usb1="5000785B" w:usb2="00000000" w:usb3="00000000" w:csb0="0000019F" w:csb1="00000000"/>
+  </w:font>
+  <w:font w:name="Arial">
+    <w:panose1 w:val="020B0604020202020204"/>
+    <w:charset w:val="00"/>
+    <w:family w:val="auto"/>
+    <w:pitch w:val="variable"/>
+    <w:sig w:usb0="E0002AFF" w:usb1="C0007843" w:usb2="00000009" w:usb3="00000000" w:csb0="000001FF" w:csb1="00000000"/>
+  </w:font>
+</w:fonts>
+</file>
+
+<file path=word/glossary/settings.xml><?xml version="1.0" encoding="utf-8"?>
+<w:settings xmlns:mc="http://schemas.openxmlformats.org/markup-compatibility/2006" xmlns:o="urn:schemas-microsoft-com:office:office" xmlns:r="http://schemas.openxmlformats.org/officeDocument/2006/relationships" xmlns:m="http://schemas.openxmlformats.org/officeDocument/2006/math" xmlns:v="urn:schemas-microsoft-com:vml" xmlns:w10="urn:schemas-microsoft-com:office:word" xmlns:w="http://schemas.openxmlformats.org/wordprocessingml/2006/main" xmlns:w14="http://schemas.microsoft.com/office/word/2010/wordml" xmlns:sl="http://schemas.openxmlformats.org/schemaLibrary/2006/main" mc:Ignorable="w14">
+  <w:view w:val="normal"/>
+  <w:defaultTabStop w:val="720"/>
+  <w:characterSpacingControl w:val="doNotCompress"/>
+  <w:compat>
+    <w:useFELayout/>
+    <w:compatSetting w:name="compatibilityMode" w:uri="http://schemas.microsoft.com/office/word" w:val="14"/>
+    <w:compatSetting w:name="overrideTableStyleFontSizeAndJustification" w:uri="http://schemas.microsoft.com/office/word" w:val="1"/>
+    <w:compatSetting w:name="enableOpenTypeFeatures" w:uri="http://schemas.microsoft.com/office/word" w:val="1"/>
+    <w:compatSetting w:name="doNotFlipMirrorIndents" w:uri="http://schemas.microsoft.com/office/word" w:val="1"/>
+  </w:compat>
+  <w:rsids>
+    <w:rsidRoot w:val="0062142E"/>
+    <w:rsid w:val="0062142E"/>
+  </w:rsids>
+  <m:mathPr>
+    <m:mathFont m:val="Cambria Math"/>
+    <m:brkBin m:val="before"/>
+    <m:brkBinSub m:val="--"/>
+    <m:smallFrac m:val="0"/>
+    <m:dispDef/>
+    <m:lMargin m:val="0"/>
+    <m:rMargin m:val="0"/>
+    <m:defJc m:val="centerGroup"/>
+    <m:wrapIndent m:val="1440"/>
+    <m:intLim m:val="subSup"/>
+    <m:naryLim m:val="undOvr"/>
+  </m:mathPr>
+  <w:themeFontLang w:val="en-US" w:eastAsia="ja-JP"/>
+  <w:clrSchemeMapping w:bg1="light1" w:t1="dark1" w:bg2="light2" w:t2="dark2" w:accent1="accent1" w:accent2="accent2" w:accent3="accent3" w:accent4="accent4" w:accent5="accent5" w:accent6="accent6" w:hyperlink="hyperlink" w:followedHyperlink="followedHyperlink"/>
+  <w:doNotAutoCompressPictures/>
+  <w:decimalSymbol w:val="."/>
+  <w:listSeparator w:val=","/>
+  <w14:defaultImageDpi w14:val="300"/>
+</w:settings>
+</file>
+
+<file path=word/glossary/styles.xml><?xml version="1.0" encoding="utf-8"?>
+<w:styles xmlns:mc="http://schemas.openxmlformats.org/markup-compatibility/2006" xmlns:r="http://schemas.openxmlformats.org/officeDocument/2006/relationships" xmlns:w="http://schemas.openxmlformats.org/wordprocessingml/2006/main" xmlns:w14="http://schemas.microsoft.com/office/word/2010/wordml" mc:Ignorable="w14">
+  <w:docDefaults>
+    <w:rPrDefault>
+      <w:rPr>
+        <w:rFonts w:asciiTheme="minorHAnsi" w:eastAsiaTheme="minorEastAsia" w:hAnsiTheme="minorHAnsi" w:cstheme="minorBidi"/>
+        <w:sz w:val="24"/>
+        <w:szCs w:val="24"/>
+        <w:lang w:val="en-US" w:eastAsia="ja-JP" w:bidi="ar-SA"/>
+      </w:rPr>
+    </w:rPrDefault>
+    <w:pPrDefault/>
+  </w:docDefaults>
+  <w:latentStyles w:defLockedState="0" w:defUIPriority="99" w:defSemiHidden="1" w:defUnhideWhenUsed="1" w:defQFormat="0" w:count="276">
+    <w:lsdException w:name="Normal" w:semiHidden="0" w:uiPriority="0" w:unhideWhenUsed="0" w:qFormat="1"/>
+    <w:lsdException w:name="heading 1" w:semiHidden="0" w:uiPriority="9" w:unhideWhenUsed="0" w:qFormat="1"/>
+    <w:lsdException w:name="heading 2" w:uiPriority="9" w:qFormat="1"/>
+    <w:lsdException w:name="heading 3" w:uiPriority="9" w:qFormat="1"/>
+    <w:lsdException w:name="heading 4" w:uiPriority="9" w:qFormat="1"/>
+    <w:lsdException w:name="heading 5" w:uiPriority="9" w:qFormat="1"/>
+    <w:lsdException w:name="heading 6" w:uiPriority="9" w:qFormat="1"/>
+    <w:lsdException w:name="heading 7" w:uiPriority="9" w:qFormat="1"/>
+    <w:lsdException w:name="heading 8" w:uiPriority="9" w:qFormat="1"/>
+    <w:lsdException w:name="heading 9" w:uiPriority="9" w:qFormat="1"/>
+    <w:lsdException w:name="toc 1" w:uiPriority="39"/>
+    <w:lsdException w:name="toc 2" w:uiPriority="39"/>
+    <w:lsdException w:name="toc 3" w:uiPriority="39"/>
+    <w:lsdException w:name="toc 4" w:uiPriority="39"/>
+    <w:lsdException w:name="toc 5" w:uiPriority="39"/>
+    <w:lsdException w:name="toc 6" w:uiPriority="39"/>
+    <w:lsdException w:name="toc 7" w:uiPriority="39"/>
+    <w:lsdException w:name="toc 8" w:uiPriority="39"/>
+    <w:lsdException w:name="toc 9" w:uiPriority="39"/>
+    <w:lsdException w:name="caption" w:uiPriority="35" w:qFormat="1"/>
+    <w:lsdException w:name="Title" w:semiHidden="0" w:uiPriority="10" w:unhideWhenUsed="0" w:qFormat="1"/>
+    <w:lsdException w:name="Default Paragraph Font" w:uiPriority="1"/>
+    <w:lsdException w:name="Subtitle" w:semiHidden="0" w:uiPriority="11" w:unhideWhenUsed="0" w:qFormat="1"/>
+    <w:lsdException w:name="Strong" w:semiHidden="0" w:uiPriority="22" w:unhideWhenUsed="0" w:qFormat="1"/>
+    <w:lsdException w:name="Emphasis" w:semiHidden="0" w:uiPriority="20" w:unhideWhenUsed="0" w:qFormat="1"/>
+    <w:lsdException w:name="Table Grid" w:semiHidden="0" w:uiPriority="59" w:unhideWhenUsed="0"/>
+    <w:lsdException w:name="Placeholder Text" w:unhideWhenUsed="0"/>
+    <w:lsdException w:name="No Spacing" w:semiHidden="0" w:uiPriority="1" w:unhideWhenUsed="0" w:qFormat="1"/>
+    <w:lsdException w:name="Light Shading" w:semiHidden="0" w:uiPriority="60" w:unhideWhenUsed="0"/>
+    <w:lsdException w:name="Light List" w:semiHidden="0" w:uiPriority="61" w:unhideWhenUsed="0"/>
+    <w:lsdException w:name="Light Grid" w:semiHidden="0" w:uiPriority="62" w:unhideWhenUsed="0"/>
+    <w:lsdException w:name="Medium Shading 1" w:semiHidden="0" w:uiPriority="63" w:unhideWhenUsed="0"/>
+    <w:lsdException w:name="Medium Shading 2" w:semiHidden="0" w:uiPriority="64" w:unhideWhenUsed="0"/>
+    <w:lsdException w:name="Medium List 1" w:semiHidden="0" w:uiPriority="65" w:unhideWhenUsed="0"/>
+    <w:lsdException w:name="Medium List 2" w:semiHidden="0" w:uiPriority="66" w:unhideWhenUsed="0"/>
+    <w:lsdException w:name="Medium Grid 1" w:semiHidden="0" w:uiPriority="67" w:unhideWhenUsed="0"/>
+    <w:lsdException w:name="Medium Grid 2" w:semiHidden="0" w:uiPriority="68" w:unhideWhenUsed="0"/>
+    <w:lsdException w:name="Medium Grid 3" w:semiHidden="0" w:uiPriority="69" w:unhideWhenUsed="0"/>
+    <w:lsdException w:name="Dark List" w:semiHidden="0" w:uiPriority="70" w:unhideWhenUsed="0"/>
+    <w:lsdException w:name="Colorful Shading" w:semiHidden="0" w:uiPriority="71" w:unhideWhenUsed="0"/>
+    <w:lsdException w:name="Colorful List" w:semiHidden="0" w:uiPriority="72" w:unhideWhenUsed="0"/>
+    <w:lsdException w:name="Colorful Grid" w:semiHidden="0" w:uiPriority="73" w:unhideWhenUsed="0"/>
+    <w:lsdException w:name="Light Shading Accent 1" w:semiHidden="0" w:uiPriority="60" w:unhideWhenUsed="0"/>
+    <w:lsdException w:name="Light List Accent 1" w:semiHidden="0" w:uiPriority="61" w:unhideWhenUsed="0"/>
+    <w:lsdException w:name="Light Grid Accent 1" w:semiHidden="0" w:uiPriority="62" w:unhideWhenUsed="0"/>
+    <w:lsdException w:name="Medium Shading 1 Accent 1" w:semiHidden="0" w:uiPriority="63" w:unhideWhenUsed="0"/>
+    <w:lsdException w:name="Medium Shading 2 Accent 1" w:semiHidden="0" w:uiPriority="64" w:unhideWhenUsed="0"/>
+    <w:lsdException w:name="Medium List 1 Accent 1" w:semiHidden="0" w:uiPriority="65" w:unhideWhenUsed="0"/>
+    <w:lsdException w:name="Revision" w:unhideWhenUsed="0"/>
+    <w:lsdException w:name="List Paragraph" w:semiHidden="0" w:uiPriority="34" w:unhideWhenUsed="0" w:qFormat="1"/>
+    <w:lsdException w:name="Quote" w:semiHidden="0" w:uiPriority="29" w:unhideWhenUsed="0" w:qFormat="1"/>
+    <w:lsdException w:name="Intense Quote" w:semiHidden="0" w:uiPriority="30" w:unhideWhenUsed="0" w:qFormat="1"/>
+    <w:lsdException w:name="Medium List 2 Accent 1" w:semiHidden="0" w:uiPriority="66" w:unhideWhenUsed="0"/>
+    <w:lsdException w:name="Medium Grid 1 Accent 1" w:semiHidden="0" w:uiPriority="67" w:unhideWhenUsed="0"/>
+    <w:lsdException w:name="Medium Grid 2 Accent 1" w:semiHidden="0" w:uiPriority="68" w:unhideWhenUsed="0"/>
+    <w:lsdException w:name="Medium Grid 3 Accent 1" w:semiHidden="0" w:uiPriority="69" w:unhideWhenUsed="0"/>
+    <w:lsdException w:name="Dark List Accent 1" w:semiHidden="0" w:uiPriority="70" w:unhideWhenUsed="0"/>
+    <w:lsdException w:name="Colorful Shading Accent 1" w:semiHidden="0" w:uiPriority="71" w:unhideWhenUsed="0"/>
+    <w:lsdException w:name="Colorful List Accent 1" w:semiHidden="0" w:uiPriority="72" w:unhideWhenUsed="0"/>
+    <w:lsdException w:name="Colorful Grid Accent 1" w:semiHidden="0" w:uiPriority="73" w:unhideWhenUsed="0"/>
+    <w:lsdException w:name="Light Shading Accent 2" w:semiHidden="0" w:uiPriority="60" w:unhideWhenUsed="0"/>
+    <w:lsdException w:name="Light List Accent 2" w:semiHidden="0" w:uiPriority="61" w:unhideWhenUsed="0"/>
+    <w:lsdException w:name="Light Grid Accent 2" w:semiHidden="0" w:uiPriority="62" w:unhideWhenUsed="0"/>
+    <w:lsdException w:name="Medium Shading 1 Accent 2" w:semiHidden="0" w:uiPriority="63" w:unhideWhenUsed="0"/>
+    <w:lsdException w:name="Medium Shading 2 Accent 2" w:semiHidden="0" w:uiPriority="64" w:unhideWhenUsed="0"/>
+    <w:lsdException w:name="Medium List 1 Accent 2" w:semiHidden="0" w:uiPriority="65" w:unhideWhenUsed="0"/>
+    <w:lsdException w:name="Medium List 2 Accent 2" w:semiHidden="0" w:uiPriority="66" w:unhideWhenUsed="0"/>
+    <w:lsdException w:name="Medium Grid 1 Accent 2" w:semiHidden="0" w:uiPriority="67" w:unhideWhenUsed="0"/>
+    <w:lsdException w:name="Medium Grid 2 Accent 2" w:semiHidden="0" w:uiPriority="68" w:unhideWhenUsed="0"/>
+    <w:lsdException w:name="Medium Grid 3 Accent 2" w:semiHidden="0" w:uiPriority="69" w:unhideWhenUsed="0"/>
+    <w:lsdException w:name="Dark List Accent 2" w:semiHidden="0" w:uiPriority="70" w:unhideWhenUsed="0"/>
+    <w:lsdException w:name="Colorful Shading Accent 2" w:semiHidden="0" w:uiPriority="71" w:unhideWhenUsed="0"/>
+    <w:lsdException w:name="Colorful List Accent 2" w:semiHidden="0" w:uiPriority="72" w:unhideWhenUsed="0"/>
+    <w:lsdException w:name="Colorful Grid Accent 2" w:semiHidden="0" w:uiPriority="73" w:unhideWhenUsed="0"/>
+    <w:lsdException w:name="Light Shading Accent 3" w:semiHidden="0" w:uiPriority="60" w:unhideWhenUsed="0"/>
+    <w:lsdException w:name="Light List Accent 3" w:semiHidden="0" w:uiPriority="61" w:unhideWhenUsed="0"/>
+    <w:lsdException w:name="Light Grid Accent 3" w:semiHidden="0" w:uiPriority="62" w:unhideWhenUsed="0"/>
+    <w:lsdException w:name="Medium Shading 1 Accent 3" w:semiHidden="0" w:uiPriority="63" w:unhideWhenUsed="0"/>
+    <w:lsdException w:name="Medium Shading 2 Accent 3" w:semiHidden="0" w:uiPriority="64" w:unhideWhenUsed="0"/>
+    <w:lsdException w:name="Medium List 1 Accent 3" w:semiHidden="0" w:uiPriority="65" w:unhideWhenUsed="0"/>
+    <w:lsdException w:name="Medium List 2 Accent 3" w:semiHidden="0" w:uiPriority="66" w:unhideWhenUsed="0"/>
+    <w:lsdException w:name="Medium Grid 1 Accent 3" w:semiHidden="0" w:uiPriority="67" w:unhideWhenUsed="0"/>
+    <w:lsdException w:name="Medium Grid 2 Accent 3" w:semiHidden="0" w:uiPriority="68" w:unhideWhenUsed="0"/>
+    <w:lsdException w:name="Medium Grid 3 Accent 3" w:semiHidden="0" w:uiPriority="69" w:unhideWhenUsed="0"/>
+    <w:lsdException w:name="Dark List Accent 3" w:semiHidden="0" w:uiPriority="70" w:unhideWhenUsed="0"/>
+    <w:lsdException w:name="Colorful Shading Accent 3" w:semiHidden="0" w:uiPriority="71" w:unhideWhenUsed="0"/>
+    <w:lsdException w:name="Colorful List Accent 3" w:semiHidden="0" w:uiPriority="72" w:unhideWhenUsed="0"/>
+    <w:lsdException w:name="Colorful Grid Accent 3" w:semiHidden="0" w:uiPriority="73" w:unhideWhenUsed="0"/>
+    <w:lsdException w:name="Light Shading Accent 4" w:semiHidden="0" w:uiPriority="60" w:unhideWhenUsed="0"/>
+    <w:lsdException w:name="Light List Accent 4" w:semiHidden="0" w:uiPriority="61" w:unhideWhenUsed="0"/>
+    <w:lsdException w:name="Light Grid Accent 4" w:semiHidden="0" w:uiPriority="62" w:unhideWhenUsed="0"/>
+    <w:lsdException w:name="Medium Shading 1 Accent 4" w:semiHidden="0" w:uiPriority="63" w:unhideWhenUsed="0"/>
+    <w:lsdException w:name="Medium Shading 2 Accent 4" w:semiHidden="0" w:uiPriority="64" w:unhideWhenUsed="0"/>
+    <w:lsdException w:name="Medium List 1 Accent 4" w:semiHidden="0" w:uiPriority="65" w:unhideWhenUsed="0"/>
+    <w:lsdException w:name="Medium List 2 Accent 4" w:semiHidden="0" w:uiPriority="66" w:unhideWhenUsed="0"/>
+    <w:lsdException w:name="Medium Grid 1 Accent 4" w:semiHidden="0" w:uiPriority="67" w:unhideWhenUsed="0"/>
+    <w:lsdException w:name="Medium Grid 2 Accent 4" w:semiHidden="0" w:uiPriority="68" w:unhideWhenUsed="0"/>
+    <w:lsdException w:name="Medium Grid 3 Accent 4" w:semiHidden="0" w:uiPriority="69" w:unhideWhenUsed="0"/>
+    <w:lsdException w:name="Dark List Accent 4" w:semiHidden="0" w:uiPriority="70" w:unhideWhenUsed="0"/>
+    <w:lsdException w:name="Colorful Shading Accent 4" w:semiHidden="0" w:uiPriority="71" w:unhideWhenUsed="0"/>
+    <w:lsdException w:name="Colorful List Accent 4" w:semiHidden="0" w:uiPriority="72" w:unhideWhenUsed="0"/>
+    <w:lsdException w:name="Colorful Grid Accent 4" w:semiHidden="0" w:uiPriority="73" w:unhideWhenUsed="0"/>
+    <w:lsdException w:name="Light Shading Accent 5" w:semiHidden="0" w:uiPriority="60" w:unhideWhenUsed="0"/>
+    <w:lsdException w:name="Light List Accent 5" w:semiHidden="0" w:uiPriority="61" w:unhideWhenUsed="0"/>
+    <w:lsdException w:name="Light Grid Accent 5" w:semiHidden="0" w:uiPriority="62" w:unhideWhenUsed="0"/>
+    <w:lsdException w:name="Medium Shading 1 Accent 5" w:semiHidden="0" w:uiPriority="63" w:unhideWhenUsed="0"/>
+    <w:lsdException w:name="Medium Shading 2 Accent 5" w:semiHidden="0" w:uiPriority="64" w:unhideWhenUsed="0"/>
+    <w:lsdException w:name="Medium List 1 Accent 5" w:semiHidden="0" w:uiPriority="65" w:unhideWhenUsed="0"/>
+    <w:lsdException w:name="Medium List 2 Accent 5" w:semiHidden="0" w:uiPriority="66" w:unhideWhenUsed="0"/>
+    <w:lsdException w:name="Medium Grid 1 Accent 5" w:semiHidden="0" w:uiPriority="67" w:unhideWhenUsed="0"/>
+    <w:lsdException w:name="Medium Grid 2 Accent 5" w:semiHidden="0" w:uiPriority="68" w:unhideWhenUsed="0"/>
+    <w:lsdException w:name="Medium Grid 3 Accent 5" w:semiHidden="0" w:uiPriority="69" w:unhideWhenUsed="0"/>
+    <w:lsdException w:name="Dark List Accent 5" w:semiHidden="0" w:uiPriority="70" w:unhideWhenUsed="0"/>
+    <w:lsdException w:name="Colorful Shading Accent 5" w:semiHidden="0" w:uiPriority="71" w:unhideWhenUsed="0"/>
+    <w:lsdException w:name="Colorful List Accent 5" w:semiHidden="0" w:uiPriority="72" w:unhideWhenUsed="0"/>
+    <w:lsdException w:name="Colorful Grid Accent 5" w:semiHidden="0" w:uiPriority="73" w:unhideWhenUsed="0"/>
+    <w:lsdException w:name="Light Shading Accent 6" w:semiHidden="0" w:uiPriority="60" w:unhideWhenUsed="0"/>
+    <w:lsdException w:name="Light List Accent 6" w:semiHidden="0" w:uiPriority="61" w:unhideWhenUsed="0"/>
+    <w:lsdException w:name="Light Grid Accent 6" w:semiHidden="0" w:uiPriority="62" w:unhideWhenUsed="0"/>
+    <w:lsdException w:name="Medium Shading 1 Accent 6" w:semiHidden="0" w:uiPriority="63" w:unhideWhenUsed="0"/>
+    <w:lsdException w:name="Medium Shading 2 Accent 6" w:semiHidden="0" w:uiPriority="64" w:unhideWhenUsed="0"/>
+    <w:lsdException w:name="Medium List 1 Accent 6" w:semiHidden="0" w:uiPriority="65" w:unhideWhenUsed="0"/>
+    <w:lsdException w:name="Medium List 2 Accent 6" w:semiHidden="0" w:uiPriority="66" w:unhideWhenUsed="0"/>
+    <w:lsdException w:name="Medium Grid 1 Accent 6" w:semiHidden="0" w:uiPriority="67" w:unhideWhenUsed="0"/>
+    <w:lsdException w:name="Medium Grid 2 Accent 6" w:semiHidden="0" w:uiPriority="68" w:unhideWhenUsed="0"/>
+    <w:lsdException w:name="Medium Grid 3 Accent 6" w:semiHidden="0" w:uiPriority="69" w:unhideWhenUsed="0"/>
+    <w:lsdException w:name="Dark List Accent 6" w:semiHidden="0" w:uiPriority="70" w:unhideWhenUsed="0"/>
+    <w:lsdException w:name="Colorful Shading Accent 6" w:semiHidden="0" w:uiPriority="71" w:unhideWhenUsed="0"/>
+    <w:lsdException w:name="Colorful List Accent 6" w:semiHidden="0" w:uiPriority="72" w:unhideWhenUsed="0"/>
+    <w:lsdException w:name="Colorful Grid Accent 6" w:semiHidden="0" w:uiPriority="73" w:unhideWhenUsed="0"/>
+    <w:lsdException w:name="Subtle Emphasis" w:semiHidden="0" w:uiPriority="19" w:unhideWhenUsed="0" w:qFormat="1"/>
+    <w:lsdException w:name="Intense Emphasis" w:semiHidden="0" w:uiPriority="21" w:unhideWhenUsed="0" w:qFormat="1"/>
+    <w:lsdException w:name="Subtle Reference" w:semiHidden="0" w:uiPriority="31" w:unhideWhenUsed="0" w:qFormat="1"/>
+    <w:lsdException w:name="Intense Reference" w:semiHidden="0" w:uiPriority="32" w:unhideWhenUsed="0" w:qFormat="1"/>
+    <w:lsdException w:name="Book Title" w:semiHidden="0" w:uiPriority="33" w:unhideWhenUsed="0" w:qFormat="1"/>
+    <w:lsdException w:name="Bibliography" w:uiPriority="37"/>
+    <w:lsdException w:name="TOC Heading" w:uiPriority="39" w:qFormat="1"/>
+  </w:latentStyles>
+  <w:style w:type="paragraph" w:default="1" w:styleId="Normal">
+    <w:name w:val="Normal"/>
+    <w:qFormat/>
+  </w:style>
+  <w:style w:type="character" w:default="1" w:styleId="DefaultParagraphFont">
+    <w:name w:val="Default Paragraph Font"/>
+    <w:uiPriority w:val="1"/>
+    <w:semiHidden/>
+    <w:unhideWhenUsed/>
+  </w:style>
+  <w:style w:type="table" w:default="1" w:styleId="TableNormal">
+    <w:name w:val="Normal Table"/>
+    <w:uiPriority w:val="99"/>
+    <w:semiHidden/>
+    <w:unhideWhenUsed/>
+    <w:tblPr>
+      <w:tblInd w:w="0" w:type="dxa"/>
+      <w:tblCellMar>
+        <w:top w:w="0" w:type="dxa"/>
+        <w:left w:w="108" w:type="dxa"/>
+        <w:bottom w:w="0" w:type="dxa"/>
+        <w:right w:w="108" w:type="dxa"/>
+      </w:tblCellMar>
+    </w:tblPr>
+  </w:style>
+  <w:style w:type="numbering" w:default="1" w:styleId="NoList">
+    <w:name w:val="No List"/>
+    <w:uiPriority w:val="99"/>
+    <w:semiHidden/>
+    <w:unhideWhenUsed/>
+  </w:style>
+  <w:style w:type="paragraph" w:customStyle="1" w:styleId="53110AC6A907D04E9586E2432F603D65">
+    <w:name w:val="53110AC6A907D04E9586E2432F603D65"/>
+    <w:rsid w:val="0062142E"/>
+  </w:style>
+  <w:style w:type="paragraph" w:customStyle="1" w:styleId="265DC2AB8C18E241A331B059BD75DA13">
+    <w:name w:val="265DC2AB8C18E241A331B059BD75DA13"/>
+    <w:rsid w:val="0062142E"/>
+  </w:style>
+  <w:style w:type="paragraph" w:customStyle="1" w:styleId="592EDC3D28C178479563A03F513D952E">
+    <w:name w:val="592EDC3D28C178479563A03F513D952E"/>
+    <w:rsid w:val="0062142E"/>
+  </w:style>
+  <w:style w:type="paragraph" w:customStyle="1" w:styleId="F19A305763FCAC45B0F11BEC0E7BACAF">
+    <w:name w:val="F19A305763FCAC45B0F11BEC0E7BACAF"/>
+    <w:rsid w:val="0062142E"/>
+  </w:style>
+  <w:style w:type="paragraph" w:customStyle="1" w:styleId="FE438C46AFE34944A2F1D8D429D3290D">
+    <w:name w:val="FE438C46AFE34944A2F1D8D429D3290D"/>
+    <w:rsid w:val="0062142E"/>
+  </w:style>
+  <w:style w:type="paragraph" w:customStyle="1" w:styleId="8EDA65BC2CB1AD4B801BD7FC412241C6">
+    <w:name w:val="8EDA65BC2CB1AD4B801BD7FC412241C6"/>
+    <w:rsid w:val="0062142E"/>
+  </w:style>
+</w:styles>
+</file>
+
+<file path=word/glossary/stylesWithEffects.xml><?xml version="1.0" encoding="utf-8"?>
+<w:styles xmlns:wpc="http://schemas.microsoft.com/office/word/2010/wordprocessingCanvas" xmlns:mo="http://schemas.microsoft.com/office/mac/office/2008/main" xmlns:mc="http://schemas.openxmlformats.org/markup-compatibility/2006" xmlns:mv="urn:schemas-microsoft-com:mac:vml" xmlns:o="urn:schemas-microsoft-com:office:office" xmlns:r="http://schemas.openxmlformats.org/officeDocument/2006/relationships" xmlns:m="http://schemas.openxmlformats.org/officeDocument/2006/math" xmlns:v="urn:schemas-microsoft-com:vml" xmlns:wp14="http://schemas.microsoft.com/office/word/2010/wordprocessingDrawing" xmlns:wp="http://schemas.openxmlformats.org/drawingml/2006/wordprocessingDrawing" xmlns:w10="urn:schemas-microsoft-com:office:word" xmlns:w="http://schemas.openxmlformats.org/wordprocessingml/2006/main" xmlns:w14="http://schemas.microsoft.com/office/word/2010/wordml" xmlns:wpg="http://schemas.microsoft.com/office/word/2010/wordprocessingGroup" xmlns:wpi="http://schemas.microsoft.com/office/word/2010/wordprocessingInk" xmlns:wne="http://schemas.microsoft.com/office/word/2006/wordml" xmlns:wps="http://schemas.microsoft.com/office/word/2010/wordprocessingShape" mc:Ignorable="w14 wp14">
+  <w:docDefaults>
+    <w:rPrDefault>
+      <w:rPr>
+        <w:rFonts w:asciiTheme="minorHAnsi" w:eastAsiaTheme="minorEastAsia" w:hAnsiTheme="minorHAnsi" w:cstheme="minorBidi"/>
+        <w:sz w:val="24"/>
+        <w:szCs w:val="24"/>
+        <w:lang w:val="en-US" w:eastAsia="ja-JP" w:bidi="ar-SA"/>
+      </w:rPr>
+    </w:rPrDefault>
+    <w:pPrDefault/>
+  </w:docDefaults>
+  <w:latentStyles w:defLockedState="0" w:defUIPriority="99" w:defSemiHidden="1" w:defUnhideWhenUsed="1" w:defQFormat="0" w:count="276">
+    <w:lsdException w:name="Normal" w:semiHidden="0" w:uiPriority="0" w:unhideWhenUsed="0" w:qFormat="1"/>
+    <w:lsdException w:name="heading 1" w:semiHidden="0" w:uiPriority="9" w:unhideWhenUsed="0" w:qFormat="1"/>
+    <w:lsdException w:name="heading 2" w:uiPriority="9" w:qFormat="1"/>
+    <w:lsdException w:name="heading 3" w:uiPriority="9" w:qFormat="1"/>
+    <w:lsdException w:name="heading 4" w:uiPriority="9" w:qFormat="1"/>
+    <w:lsdException w:name="heading 5" w:uiPriority="9" w:qFormat="1"/>
+    <w:lsdException w:name="heading 6" w:uiPriority="9" w:qFormat="1"/>
+    <w:lsdException w:name="heading 7" w:uiPriority="9" w:qFormat="1"/>
+    <w:lsdException w:name="heading 8" w:uiPriority="9" w:qFormat="1"/>
+    <w:lsdException w:name="heading 9" w:uiPriority="9" w:qFormat="1"/>
+    <w:lsdException w:name="toc 1" w:uiPriority="39"/>
+    <w:lsdException w:name="toc 2" w:uiPriority="39"/>
+    <w:lsdException w:name="toc 3" w:uiPriority="39"/>
+    <w:lsdException w:name="toc 4" w:uiPriority="39"/>
+    <w:lsdException w:name="toc 5" w:uiPriority="39"/>
+    <w:lsdException w:name="toc 6" w:uiPriority="39"/>
+    <w:lsdException w:name="toc 7" w:uiPriority="39"/>
+    <w:lsdException w:name="toc 8" w:uiPriority="39"/>
+    <w:lsdException w:name="toc 9" w:uiPriority="39"/>
+    <w:lsdException w:name="caption" w:uiPriority="35" w:qFormat="1"/>
+    <w:lsdException w:name="Title" w:semiHidden="0" w:uiPriority="10" w:unhideWhenUsed="0" w:qFormat="1"/>
+    <w:lsdException w:name="Default Paragraph Font" w:uiPriority="1"/>
+    <w:lsdException w:name="Subtitle" w:semiHidden="0" w:uiPriority="11" w:unhideWhenUsed="0" w:qFormat="1"/>
+    <w:lsdException w:name="Strong" w:semiHidden="0" w:uiPriority="22" w:unhideWhenUsed="0" w:qFormat="1"/>
+    <w:lsdException w:name="Emphasis" w:semiHidden="0" w:uiPriority="20" w:unhideWhenUsed="0" w:qFormat="1"/>
+    <w:lsdException w:name="Table Grid" w:semiHidden="0" w:uiPriority="59" w:unhideWhenUsed="0"/>
+    <w:lsdException w:name="Placeholder Text" w:unhideWhenUsed="0"/>
+    <w:lsdException w:name="No Spacing" w:semiHidden="0" w:uiPriority="1" w:unhideWhenUsed="0" w:qFormat="1"/>
+    <w:lsdException w:name="Light Shading" w:semiHidden="0" w:uiPriority="60" w:unhideWhenUsed="0"/>
+    <w:lsdException w:name="Light List" w:semiHidden="0" w:uiPriority="61" w:unhideWhenUsed="0"/>
+    <w:lsdException w:name="Light Grid" w:semiHidden="0" w:uiPriority="62" w:unhideWhenUsed="0"/>
+    <w:lsdException w:name="Medium Shading 1" w:semiHidden="0" w:uiPriority="63" w:unhideWhenUsed="0"/>
+    <w:lsdException w:name="Medium Shading 2" w:semiHidden="0" w:uiPriority="64" w:unhideWhenUsed="0"/>
+    <w:lsdException w:name="Medium List 1" w:semiHidden="0" w:uiPriority="65" w:unhideWhenUsed="0"/>
+    <w:lsdException w:name="Medium List 2" w:semiHidden="0" w:uiPriority="66" w:unhideWhenUsed="0"/>
+    <w:lsdException w:name="Medium Grid 1" w:semiHidden="0" w:uiPriority="67" w:unhideWhenUsed="0"/>
+    <w:lsdException w:name="Medium Grid 2" w:semiHidden="0" w:uiPriority="68" w:unhideWhenUsed="0"/>
+    <w:lsdException w:name="Medium Grid 3" w:semiHidden="0" w:uiPriority="69" w:unhideWhenUsed="0"/>
+    <w:lsdException w:name="Dark List" w:semiHidden="0" w:uiPriority="70" w:unhideWhenUsed="0"/>
+    <w:lsdException w:name="Colorful Shading" w:semiHidden="0" w:uiPriority="71" w:unhideWhenUsed="0"/>
+    <w:lsdException w:name="Colorful List" w:semiHidden="0" w:uiPriority="72" w:unhideWhenUsed="0"/>
+    <w:lsdException w:name="Colorful Grid" w:semiHidden="0" w:uiPriority="73" w:unhideWhenUsed="0"/>
+    <w:lsdException w:name="Light Shading Accent 1" w:semiHidden="0" w:uiPriority="60" w:unhideWhenUsed="0"/>
+    <w:lsdException w:name="Light List Accent 1" w:semiHidden="0" w:uiPriority="61" w:unhideWhenUsed="0"/>
+    <w:lsdException w:name="Light Grid Accent 1" w:semiHidden="0" w:uiPriority="62" w:unhideWhenUsed="0"/>
+    <w:lsdException w:name="Medium Shading 1 Accent 1" w:semiHidden="0" w:uiPriority="63" w:unhideWhenUsed="0"/>
+    <w:lsdException w:name="Medium Shading 2 Accent 1" w:semiHidden="0" w:uiPriority="64" w:unhideWhenUsed="0"/>
+    <w:lsdException w:name="Medium List 1 Accent 1" w:semiHidden="0" w:uiPriority="65" w:unhideWhenUsed="0"/>
+    <w:lsdException w:name="Revision" w:unhideWhenUsed="0"/>
+    <w:lsdException w:name="List Paragraph" w:semiHidden="0" w:uiPriority="34" w:unhideWhenUsed="0" w:qFormat="1"/>
+    <w:lsdException w:name="Quote" w:semiHidden="0" w:uiPriority="29" w:unhideWhenUsed="0" w:qFormat="1"/>
+    <w:lsdException w:name="Intense Quote" w:semiHidden="0" w:uiPriority="30" w:unhideWhenUsed="0" w:qFormat="1"/>
+    <w:lsdException w:name="Medium List 2 Accent 1" w:semiHidden="0" w:uiPriority="66" w:unhideWhenUsed="0"/>
+    <w:lsdException w:name="Medium Grid 1 Accent 1" w:semiHidden="0" w:uiPriority="67" w:unhideWhenUsed="0"/>
+    <w:lsdException w:name="Medium Grid 2 Accent 1" w:semiHidden="0" w:uiPriority="68" w:unhideWhenUsed="0"/>
+    <w:lsdException w:name="Medium Grid 3 Accent 1" w:semiHidden="0" w:uiPriority="69" w:unhideWhenUsed="0"/>
+    <w:lsdException w:name="Dark List Accent 1" w:semiHidden="0" w:uiPriority="70" w:unhideWhenUsed="0"/>
+    <w:lsdException w:name="Colorful Shading Accent 1" w:semiHidden="0" w:uiPriority="71" w:unhideWhenUsed="0"/>
+    <w:lsdException w:name="Colorful List Accent 1" w:semiHidden="0" w:uiPriority="72" w:unhideWhenUsed="0"/>
+    <w:lsdException w:name="Colorful Grid Accent 1" w:semiHidden="0" w:uiPriority="73" w:unhideWhenUsed="0"/>
+    <w:lsdException w:name="Light Shading Accent 2" w:semiHidden="0" w:uiPriority="60" w:unhideWhenUsed="0"/>
+    <w:lsdException w:name="Light List Accent 2" w:semiHidden="0" w:uiPriority="61" w:unhideWhenUsed="0"/>
+    <w:lsdException w:name="Light Grid Accent 2" w:semiHidden="0" w:uiPriority="62" w:unhideWhenUsed="0"/>
+    <w:lsdException w:name="Medium Shading 1 Accent 2" w:semiHidden="0" w:uiPriority="63" w:unhideWhenUsed="0"/>
+    <w:lsdException w:name="Medium Shading 2 Accent 2" w:semiHidden="0" w:uiPriority="64" w:unhideWhenUsed="0"/>
+    <w:lsdException w:name="Medium List 1 Accent 2" w:semiHidden="0" w:uiPriority="65" w:unhideWhenUsed="0"/>
+    <w:lsdException w:name="Medium List 2 Accent 2" w:semiHidden="0" w:uiPriority="66" w:unhideWhenUsed="0"/>
+    <w:lsdException w:name="Medium Grid 1 Accent 2" w:semiHidden="0" w:uiPriority="67" w:unhideWhenUsed="0"/>
+    <w:lsdException w:name="Medium Grid 2 Accent 2" w:semiHidden="0" w:uiPriority="68" w:unhideWhenUsed="0"/>
+    <w:lsdException w:name="Medium Grid 3 Accent 2" w:semiHidden="0" w:uiPriority="69" w:unhideWhenUsed="0"/>
+    <w:lsdException w:name="Dark List Accent 2" w:semiHidden="0" w:uiPriority="70" w:unhideWhenUsed="0"/>
+    <w:lsdException w:name="Colorful Shading Accent 2" w:semiHidden="0" w:uiPriority="71" w:unhideWhenUsed="0"/>
+    <w:lsdException w:name="Colorful List Accent 2" w:semiHidden="0" w:uiPriority="72" w:unhideWhenUsed="0"/>
+    <w:lsdException w:name="Colorful Grid Accent 2" w:semiHidden="0" w:uiPriority="73" w:unhideWhenUsed="0"/>
+    <w:lsdException w:name="Light Shading Accent 3" w:semiHidden="0" w:uiPriority="60" w:unhideWhenUsed="0"/>
+    <w:lsdException w:name="Light List Accent 3" w:semiHidden="0" w:uiPriority="61" w:unhideWhenUsed="0"/>
+    <w:lsdException w:name="Light Grid Accent 3" w:semiHidden="0" w:uiPriority="62" w:unhideWhenUsed="0"/>
+    <w:lsdException w:name="Medium Shading 1 Accent 3" w:semiHidden="0" w:uiPriority="63" w:unhideWhenUsed="0"/>
+    <w:lsdException w:name="Medium Shading 2 Accent 3" w:semiHidden="0" w:uiPriority="64" w:unhideWhenUsed="0"/>
+    <w:lsdException w:name="Medium List 1 Accent 3" w:semiHidden="0" w:uiPriority="65" w:unhideWhenUsed="0"/>
+    <w:lsdException w:name="Medium List 2 Accent 3" w:semiHidden="0" w:uiPriority="66" w:unhideWhenUsed="0"/>
+    <w:lsdException w:name="Medium Grid 1 Accent 3" w:semiHidden="0" w:uiPriority="67" w:unhideWhenUsed="0"/>
+    <w:lsdException w:name="Medium Grid 2 Accent 3" w:semiHidden="0" w:uiPriority="68" w:unhideWhenUsed="0"/>
+    <w:lsdException w:name="Medium Grid 3 Accent 3" w:semiHidden="0" w:uiPriority="69" w:unhideWhenUsed="0"/>
+    <w:lsdException w:name="Dark List Accent 3" w:semiHidden="0" w:uiPriority="70" w:unhideWhenUsed="0"/>
+    <w:lsdException w:name="Colorful Shading Accent 3" w:semiHidden="0" w:uiPriority="71" w:unhideWhenUsed="0"/>
+    <w:lsdException w:name="Colorful List Accent 3" w:semiHidden="0" w:uiPriority="72" w:unhideWhenUsed="0"/>
+    <w:lsdException w:name="Colorful Grid Accent 3" w:semiHidden="0" w:uiPriority="73" w:unhideWhenUsed="0"/>
+    <w:lsdException w:name="Light Shading Accent 4" w:semiHidden="0" w:uiPriority="60" w:unhideWhenUsed="0"/>
+    <w:lsdException w:name="Light List Accent 4" w:semiHidden="0" w:uiPriority="61" w:unhideWhenUsed="0"/>
+    <w:lsdException w:name="Light Grid Accent 4" w:semiHidden="0" w:uiPriority="62" w:unhideWhenUsed="0"/>
+    <w:lsdException w:name="Medium Shading 1 Accent 4" w:semiHidden="0" w:uiPriority="63" w:unhideWhenUsed="0"/>
+    <w:lsdException w:name="Medium Shading 2 Accent 4" w:semiHidden="0" w:uiPriority="64" w:unhideWhenUsed="0"/>
+    <w:lsdException w:name="Medium List 1 Accent 4" w:semiHidden="0" w:uiPriority="65" w:unhideWhenUsed="0"/>
+    <w:lsdException w:name="Medium List 2 Accent 4" w:semiHidden="0" w:uiPriority="66" w:unhideWhenUsed="0"/>
+    <w:lsdException w:name="Medium Grid 1 Accent 4" w:semiHidden="0" w:uiPriority="67" w:unhideWhenUsed="0"/>
+    <w:lsdException w:name="Medium Grid 2 Accent 4" w:semiHidden="0" w:uiPriority="68" w:unhideWhenUsed="0"/>
+    <w:lsdException w:name="Medium Grid 3 Accent 4" w:semiHidden="0" w:uiPriority="69" w:unhideWhenUsed="0"/>
+    <w:lsdException w:name="Dark List Accent 4" w:semiHidden="0" w:uiPriority="70" w:unhideWhenUsed="0"/>
+    <w:lsdException w:name="Colorful Shading Accent 4" w:semiHidden="0" w:uiPriority="71" w:unhideWhenUsed="0"/>
+    <w:lsdException w:name="Colorful List Accent 4" w:semiHidden="0" w:uiPriority="72" w:unhideWhenUsed="0"/>
+    <w:lsdException w:name="Colorful Grid Accent 4" w:semiHidden="0" w:uiPriority="73" w:unhideWhenUsed="0"/>
+    <w:lsdException w:name="Light Shading Accent 5" w:semiHidden="0" w:uiPriority="60" w:unhideWhenUsed="0"/>
+    <w:lsdException w:name="Light List Accent 5" w:semiHidden="0" w:uiPriority="61" w:unhideWhenUsed="0"/>
+    <w:lsdException w:name="Light Grid Accent 5" w:semiHidden="0" w:uiPriority="62" w:unhideWhenUsed="0"/>
+    <w:lsdException w:name="Medium Shading 1 Accent 5" w:semiHidden="0" w:uiPriority="63" w:unhideWhenUsed="0"/>
+    <w:lsdException w:name="Medium Shading 2 Accent 5" w:semiHidden="0" w:uiPriority="64" w:unhideWhenUsed="0"/>
+    <w:lsdException w:name="Medium List 1 Accent 5" w:semiHidden="0" w:uiPriority="65" w:unhideWhenUsed="0"/>
+    <w:lsdException w:name="Medium List 2 Accent 5" w:semiHidden="0" w:uiPriority="66" w:unhideWhenUsed="0"/>
+    <w:lsdException w:name="Medium Grid 1 Accent 5" w:semiHidden="0" w:uiPriority="67" w:unhideWhenUsed="0"/>
+    <w:lsdException w:name="Medium Grid 2 Accent 5" w:semiHidden="0" w:uiPriority="68" w:unhideWhenUsed="0"/>
+    <w:lsdException w:name="Medium Grid 3 Accent 5" w:semiHidden="0" w:uiPriority="69" w:unhideWhenUsed="0"/>
+    <w:lsdException w:name="Dark List Accent 5" w:semiHidden="0" w:uiPriority="70" w:unhideWhenUsed="0"/>
+    <w:lsdException w:name="Colorful Shading Accent 5" w:semiHidden="0" w:uiPriority="71" w:unhideWhenUsed="0"/>
+    <w:lsdException w:name="Colorful List Accent 5" w:semiHidden="0" w:uiPriority="72" w:unhideWhenUsed="0"/>
+    <w:lsdException w:name="Colorful Grid Accent 5" w:semiHidden="0" w:uiPriority="73" w:unhideWhenUsed="0"/>
+    <w:lsdException w:name="Light Shading Accent 6" w:semiHidden="0" w:uiPriority="60" w:unhideWhenUsed="0"/>
+    <w:lsdException w:name="Light List Accent 6" w:semiHidden="0" w:uiPriority="61" w:unhideWhenUsed="0"/>
+    <w:lsdException w:name="Light Grid Accent 6" w:semiHidden="0" w:uiPriority="62" w:unhideWhenUsed="0"/>
+    <w:lsdException w:name="Medium Shading 1 Accent 6" w:semiHidden="0" w:uiPriority="63" w:unhideWhenUsed="0"/>
+    <w:lsdException w:name="Medium Shading 2 Accent 6" w:semiHidden="0" w:uiPriority="64" w:unhideWhenUsed="0"/>
+    <w:lsdException w:name="Medium List 1 Accent 6" w:semiHidden="0" w:uiPriority="65" w:unhideWhenUsed="0"/>
+    <w:lsdException w:name="Medium List 2 Accent 6" w:semiHidden="0" w:uiPriority="66" w:unhideWhenUsed="0"/>
+    <w:lsdException w:name="Medium Grid 1 Accent 6" w:semiHidden="0" w:uiPriority="67" w:unhideWhenUsed="0"/>
+    <w:lsdException w:name="Medium Grid 2 Accent 6" w:semiHidden="0" w:uiPriority="68" w:unhideWhenUsed="0"/>
+    <w:lsdException w:name="Medium Grid 3 Accent 6" w:semiHidden="0" w:uiPriority="69" w:unhideWhenUsed="0"/>
+    <w:lsdException w:name="Dark List Accent 6" w:semiHidden="0" w:uiPriority="70" w:unhideWhenUsed="0"/>
+    <w:lsdException w:name="Colorful Shading Accent 6" w:semiHidden="0" w:uiPriority="71" w:unhideWhenUsed="0"/>
+    <w:lsdException w:name="Colorful List Accent 6" w:semiHidden="0" w:uiPriority="72" w:unhideWhenUsed="0"/>
+    <w:lsdException w:name="Colorful Grid Accent 6" w:semiHidden="0" w:uiPriority="73" w:unhideWhenUsed="0"/>
+    <w:lsdException w:name="Subtle Emphasis" w:semiHidden="0" w:uiPriority="19" w:unhideWhenUsed="0" w:qFormat="1"/>
+    <w:lsdException w:name="Intense Emphasis" w:semiHidden="0" w:uiPriority="21" w:unhideWhenUsed="0" w:qFormat="1"/>
+    <w:lsdException w:name="Subtle Reference" w:semiHidden="0" w:uiPriority="31" w:unhideWhenUsed="0" w:qFormat="1"/>
+    <w:lsdException w:name="Intense Reference" w:semiHidden="0" w:uiPriority="32" w:unhideWhenUsed="0" w:qFormat="1"/>
+    <w:lsdException w:name="Book Title" w:semiHidden="0" w:uiPriority="33" w:unhideWhenUsed="0" w:qFormat="1"/>
+    <w:lsdException w:name="Bibliography" w:uiPriority="37"/>
+    <w:lsdException w:name="TOC Heading" w:uiPriority="39" w:qFormat="1"/>
+  </w:latentStyles>
+  <w:style w:type="paragraph" w:default="1" w:styleId="Normal">
+    <w:name w:val="Normal"/>
+    <w:qFormat/>
+  </w:style>
+  <w:style w:type="character" w:default="1" w:styleId="DefaultParagraphFont">
+    <w:name w:val="Default Paragraph Font"/>
+    <w:uiPriority w:val="1"/>
+    <w:semiHidden/>
+    <w:unhideWhenUsed/>
+  </w:style>
+  <w:style w:type="table" w:default="1" w:styleId="TableNormal">
+    <w:name w:val="Normal Table"/>
+    <w:uiPriority w:val="99"/>
+    <w:semiHidden/>
+    <w:unhideWhenUsed/>
+    <w:tblPr>
+      <w:tblInd w:w="0" w:type="dxa"/>
+      <w:tblCellMar>
+        <w:top w:w="0" w:type="dxa"/>
+        <w:left w:w="108" w:type="dxa"/>
+        <w:bottom w:w="0" w:type="dxa"/>
+        <w:right w:w="108" w:type="dxa"/>
+      </w:tblCellMar>
+    </w:tblPr>
+  </w:style>
+  <w:style w:type="numbering" w:default="1" w:styleId="NoList">
+    <w:name w:val="No List"/>
+    <w:uiPriority w:val="99"/>
+    <w:semiHidden/>
+    <w:unhideWhenUsed/>
+  </w:style>
+  <w:style w:type="paragraph" w:customStyle="1" w:styleId="53110AC6A907D04E9586E2432F603D65">
+    <w:name w:val="53110AC6A907D04E9586E2432F603D65"/>
+    <w:rsid w:val="0062142E"/>
+  </w:style>
+  <w:style w:type="paragraph" w:customStyle="1" w:styleId="265DC2AB8C18E241A331B059BD75DA13">
+    <w:name w:val="265DC2AB8C18E241A331B059BD75DA13"/>
+    <w:rsid w:val="0062142E"/>
+  </w:style>
+  <w:style w:type="paragraph" w:customStyle="1" w:styleId="592EDC3D28C178479563A03F513D952E">
+    <w:name w:val="592EDC3D28C178479563A03F513D952E"/>
+    <w:rsid w:val="0062142E"/>
+  </w:style>
+  <w:style w:type="paragraph" w:customStyle="1" w:styleId="F19A305763FCAC45B0F11BEC0E7BACAF">
+    <w:name w:val="F19A305763FCAC45B0F11BEC0E7BACAF"/>
+    <w:rsid w:val="0062142E"/>
+  </w:style>
+  <w:style w:type="paragraph" w:customStyle="1" w:styleId="FE438C46AFE34944A2F1D8D429D3290D">
+    <w:name w:val="FE438C46AFE34944A2F1D8D429D3290D"/>
+    <w:rsid w:val="0062142E"/>
+  </w:style>
+  <w:style w:type="paragraph" w:customStyle="1" w:styleId="8EDA65BC2CB1AD4B801BD7FC412241C6">
+    <w:name w:val="8EDA65BC2CB1AD4B801BD7FC412241C6"/>
+    <w:rsid w:val="0062142E"/>
+  </w:style>
+</w:styles>
+</file>
+
+<file path=word/glossary/webSettings.xml><?xml version="1.0" encoding="utf-8"?>
+<w:webSettings xmlns:mc="http://schemas.openxmlformats.org/markup-compatibility/2006" xmlns:r="http://schemas.openxmlformats.org/officeDocument/2006/relationships" xmlns:w="http://schemas.openxmlformats.org/wordprocessingml/2006/main" xmlns:w14="http://schemas.microsoft.com/office/word/2010/wordml" mc:Ignorable="w14">
+  <w:allowPNG/>
+  <w:doNotSaveAsSingleFile/>
+</w:webSettings>
 </file>
 
 <file path=word/theme/theme1.xml><?xml version="1.0" encoding="utf-8"?>
@@ -1725,4 +4225,16 @@
   </a:objectDefaults>
   <a:extraClrSchemeLst/>
 </a:theme>
+</file>
+
+<file path=customXml/item1.xml><?xml version="1.0" encoding="utf-8"?>
+<b:Sources xmlns:b="http://schemas.openxmlformats.org/officeDocument/2006/bibliography" xmlns="http://schemas.openxmlformats.org/officeDocument/2006/bibliography" SelectedStyle="/APA.XSL" StyleName="APA"/>
+</file>
+
+<file path=customXml/itemProps1.xml><?xml version="1.0" encoding="utf-8"?>
+<ds:datastoreItem xmlns:ds="http://schemas.openxmlformats.org/officeDocument/2006/customXml" ds:itemID="{547913EC-AB15-F84E-9251-89E903CE96C8}">
+  <ds:schemaRefs>
+    <ds:schemaRef ds:uri="http://schemas.openxmlformats.org/officeDocument/2006/bibliography"/>
+  </ds:schemaRefs>
+</ds:datastoreItem>
 </file>
</xml_diff>